<commit_message>
subir las imagenes usuarios y maps con pacientes. Docu actualizada
</commit_message>
<xml_diff>
--- a/Documentación/WakeUp_Manual_De_Usuario.docx
+++ b/Documentación/WakeUp_Manual_De_Usuario.docx
@@ -442,7 +442,7 @@
           <w:r>
             <w:fldChar w:fldCharType="separate"/>
           </w:r>
-          <w:hyperlink w:anchor="_Toc512793589" w:history="1">
+          <w:hyperlink w:anchor="_Toc512953227" w:history="1">
             <w:r>
               <w:rPr>
                 <w:rStyle w:val="Hipervnculo"/>
@@ -488,7 +488,7 @@
                 <w:noProof/>
                 <w:webHidden/>
               </w:rPr>
-              <w:instrText xml:space="preserve"> PAGEREF _Toc512793589 \h </w:instrText>
+              <w:instrText xml:space="preserve"> PAGEREF _Toc512953227 \h </w:instrText>
             </w:r>
             <w:r>
               <w:rPr>
@@ -534,7 +534,7 @@
               <w:lang w:val="es-ES"/>
             </w:rPr>
           </w:pPr>
-          <w:hyperlink w:anchor="_Toc512793590" w:history="1">
+          <w:hyperlink w:anchor="_Toc512953228" w:history="1">
             <w:r>
               <w:rPr>
                 <w:rStyle w:val="Hipervnculo"/>
@@ -580,7 +580,7 @@
                 <w:noProof/>
                 <w:webHidden/>
               </w:rPr>
-              <w:instrText xml:space="preserve"> PAGEREF _Toc512793590 \h </w:instrText>
+              <w:instrText xml:space="preserve"> PAGEREF _Toc512953228 \h </w:instrText>
             </w:r>
             <w:r>
               <w:rPr>
@@ -626,7 +626,7 @@
               <w:lang w:val="es-ES"/>
             </w:rPr>
           </w:pPr>
-          <w:hyperlink w:anchor="_Toc512793591" w:history="1">
+          <w:hyperlink w:anchor="_Toc512953229" w:history="1">
             <w:r>
               <w:rPr>
                 <w:rStyle w:val="Hipervnculo"/>
@@ -670,7 +670,7 @@
                 <w:noProof/>
                 <w:webHidden/>
               </w:rPr>
-              <w:instrText xml:space="preserve"> PAGEREF _Toc512793591 \h </w:instrText>
+              <w:instrText xml:space="preserve"> PAGEREF _Toc512953229 \h </w:instrText>
             </w:r>
             <w:r>
               <w:rPr>
@@ -716,7 +716,7 @@
               <w:lang w:val="es-ES"/>
             </w:rPr>
           </w:pPr>
-          <w:hyperlink w:anchor="_Toc512793592" w:history="1">
+          <w:hyperlink w:anchor="_Toc512953230" w:history="1">
             <w:r>
               <w:rPr>
                 <w:rStyle w:val="Hipervnculo"/>
@@ -760,7 +760,7 @@
                 <w:noProof/>
                 <w:webHidden/>
               </w:rPr>
-              <w:instrText xml:space="preserve"> PAGEREF _Toc512793592 \h </w:instrText>
+              <w:instrText xml:space="preserve"> PAGEREF _Toc512953230 \h </w:instrText>
             </w:r>
             <w:r>
               <w:rPr>
@@ -806,7 +806,7 @@
               <w:lang w:val="es-ES"/>
             </w:rPr>
           </w:pPr>
-          <w:hyperlink w:anchor="_Toc512793593" w:history="1">
+          <w:hyperlink w:anchor="_Toc512953231" w:history="1">
             <w:r>
               <w:rPr>
                 <w:rStyle w:val="Hipervnculo"/>
@@ -850,7 +850,7 @@
                 <w:noProof/>
                 <w:webHidden/>
               </w:rPr>
-              <w:instrText xml:space="preserve"> PAGEREF _Toc512793593 \h </w:instrText>
+              <w:instrText xml:space="preserve"> PAGEREF _Toc512953231 \h </w:instrText>
             </w:r>
             <w:r>
               <w:rPr>
@@ -896,7 +896,7 @@
               <w:lang w:val="es-ES"/>
             </w:rPr>
           </w:pPr>
-          <w:hyperlink w:anchor="_Toc512793594" w:history="1">
+          <w:hyperlink w:anchor="_Toc512953232" w:history="1">
             <w:r>
               <w:rPr>
                 <w:rStyle w:val="Hipervnculo"/>
@@ -940,7 +940,7 @@
                 <w:noProof/>
                 <w:webHidden/>
               </w:rPr>
-              <w:instrText xml:space="preserve"> PAGEREF _Toc512793594 \h </w:instrText>
+              <w:instrText xml:space="preserve"> PAGEREF _Toc512953232 \h </w:instrText>
             </w:r>
             <w:r>
               <w:rPr>
@@ -986,7 +986,7 @@
               <w:lang w:val="es-ES"/>
             </w:rPr>
           </w:pPr>
-          <w:hyperlink w:anchor="_Toc512793595" w:history="1">
+          <w:hyperlink w:anchor="_Toc512953233" w:history="1">
             <w:r>
               <w:rPr>
                 <w:rStyle w:val="Hipervnculo"/>
@@ -1030,7 +1030,7 @@
                 <w:noProof/>
                 <w:webHidden/>
               </w:rPr>
-              <w:instrText xml:space="preserve"> PAGEREF _Toc512793595 \h </w:instrText>
+              <w:instrText xml:space="preserve"> PAGEREF _Toc512953233 \h </w:instrText>
             </w:r>
             <w:r>
               <w:rPr>
@@ -1076,7 +1076,7 @@
               <w:lang w:val="es-ES"/>
             </w:rPr>
           </w:pPr>
-          <w:hyperlink w:anchor="_Toc512793596" w:history="1">
+          <w:hyperlink w:anchor="_Toc512953234" w:history="1">
             <w:r>
               <w:rPr>
                 <w:rStyle w:val="Hipervnculo"/>
@@ -1120,7 +1120,7 @@
                 <w:noProof/>
                 <w:webHidden/>
               </w:rPr>
-              <w:instrText xml:space="preserve"> PAGEREF _Toc512793596 \h </w:instrText>
+              <w:instrText xml:space="preserve"> PAGEREF _Toc512953234 \h </w:instrText>
             </w:r>
             <w:r>
               <w:rPr>
@@ -1166,7 +1166,7 @@
               <w:lang w:val="es-ES"/>
             </w:rPr>
           </w:pPr>
-          <w:hyperlink w:anchor="_Toc512793597" w:history="1">
+          <w:hyperlink w:anchor="_Toc512953235" w:history="1">
             <w:r>
               <w:rPr>
                 <w:rStyle w:val="Hipervnculo"/>
@@ -1210,7 +1210,7 @@
                 <w:noProof/>
                 <w:webHidden/>
               </w:rPr>
-              <w:instrText xml:space="preserve"> PAGEREF _Toc512793597 \h </w:instrText>
+              <w:instrText xml:space="preserve"> PAGEREF _Toc512953235 \h </w:instrText>
             </w:r>
             <w:r>
               <w:rPr>
@@ -1256,7 +1256,7 @@
               <w:lang w:val="es-ES"/>
             </w:rPr>
           </w:pPr>
-          <w:hyperlink w:anchor="_Toc512793598" w:history="1">
+          <w:hyperlink w:anchor="_Toc512953236" w:history="1">
             <w:r>
               <w:rPr>
                 <w:rStyle w:val="Hipervnculo"/>
@@ -1300,7 +1300,7 @@
                 <w:noProof/>
                 <w:webHidden/>
               </w:rPr>
-              <w:instrText xml:space="preserve"> PAGEREF _Toc512793598 \h </w:instrText>
+              <w:instrText xml:space="preserve"> PAGEREF _Toc512953236 \h </w:instrText>
             </w:r>
             <w:r>
               <w:rPr>
@@ -1346,7 +1346,7 @@
               <w:lang w:val="es-ES"/>
             </w:rPr>
           </w:pPr>
-          <w:hyperlink w:anchor="_Toc512793599" w:history="1">
+          <w:hyperlink w:anchor="_Toc512953237" w:history="1">
             <w:r>
               <w:rPr>
                 <w:rStyle w:val="Hipervnculo"/>
@@ -1390,7 +1390,7 @@
                 <w:noProof/>
                 <w:webHidden/>
               </w:rPr>
-              <w:instrText xml:space="preserve"> PAGEREF _Toc512793599 \h </w:instrText>
+              <w:instrText xml:space="preserve"> PAGEREF _Toc512953237 \h </w:instrText>
             </w:r>
             <w:r>
               <w:rPr>
@@ -1410,7 +1410,7 @@
                 <w:noProof/>
                 <w:webHidden/>
               </w:rPr>
-              <w:t>5</w:t>
+              <w:t>4</w:t>
             </w:r>
             <w:r>
               <w:rPr>
@@ -1436,7 +1436,7 @@
               <w:lang w:val="es-ES"/>
             </w:rPr>
           </w:pPr>
-          <w:hyperlink w:anchor="_Toc512793600" w:history="1">
+          <w:hyperlink w:anchor="_Toc512953238" w:history="1">
             <w:r>
               <w:rPr>
                 <w:rStyle w:val="Hipervnculo"/>
@@ -1480,7 +1480,7 @@
                 <w:noProof/>
                 <w:webHidden/>
               </w:rPr>
-              <w:instrText xml:space="preserve"> PAGEREF _Toc512793600 \h </w:instrText>
+              <w:instrText xml:space="preserve"> PAGEREF _Toc512953238 \h </w:instrText>
             </w:r>
             <w:r>
               <w:rPr>
@@ -1500,7 +1500,7 @@
                 <w:noProof/>
                 <w:webHidden/>
               </w:rPr>
-              <w:t>5</w:t>
+              <w:t>7</w:t>
             </w:r>
             <w:r>
               <w:rPr>
@@ -1526,7 +1526,7 @@
               <w:lang w:val="es-ES"/>
             </w:rPr>
           </w:pPr>
-          <w:hyperlink w:anchor="_Toc512793601" w:history="1">
+          <w:hyperlink w:anchor="_Toc512953239" w:history="1">
             <w:r>
               <w:rPr>
                 <w:rStyle w:val="Hipervnculo"/>
@@ -1570,7 +1570,7 @@
                 <w:noProof/>
                 <w:webHidden/>
               </w:rPr>
-              <w:instrText xml:space="preserve"> PAGEREF _Toc512793601 \h </w:instrText>
+              <w:instrText xml:space="preserve"> PAGEREF _Toc512953239 \h </w:instrText>
             </w:r>
             <w:r>
               <w:rPr>
@@ -1590,7 +1590,7 @@
                 <w:noProof/>
                 <w:webHidden/>
               </w:rPr>
-              <w:t>5</w:t>
+              <w:t>7</w:t>
             </w:r>
             <w:r>
               <w:rPr>
@@ -1616,7 +1616,7 @@
               <w:lang w:val="es-ES"/>
             </w:rPr>
           </w:pPr>
-          <w:hyperlink w:anchor="_Toc512793602" w:history="1">
+          <w:hyperlink w:anchor="_Toc512953240" w:history="1">
             <w:r>
               <w:rPr>
                 <w:rStyle w:val="Hipervnculo"/>
@@ -1660,7 +1660,7 @@
                 <w:noProof/>
                 <w:webHidden/>
               </w:rPr>
-              <w:instrText xml:space="preserve"> PAGEREF _Toc512793602 \h </w:instrText>
+              <w:instrText xml:space="preserve"> PAGEREF _Toc512953240 \h </w:instrText>
             </w:r>
             <w:r>
               <w:rPr>
@@ -1680,7 +1680,7 @@
                 <w:noProof/>
                 <w:webHidden/>
               </w:rPr>
-              <w:t>6</w:t>
+              <w:t>8</w:t>
             </w:r>
             <w:r>
               <w:rPr>
@@ -1706,7 +1706,7 @@
               <w:lang w:val="es-ES"/>
             </w:rPr>
           </w:pPr>
-          <w:hyperlink w:anchor="_Toc512793603" w:history="1">
+          <w:hyperlink w:anchor="_Toc512953241" w:history="1">
             <w:r>
               <w:rPr>
                 <w:rStyle w:val="Hipervnculo"/>
@@ -1750,7 +1750,7 @@
                 <w:noProof/>
                 <w:webHidden/>
               </w:rPr>
-              <w:instrText xml:space="preserve"> PAGEREF _Toc512793603 \h </w:instrText>
+              <w:instrText xml:space="preserve"> PAGEREF _Toc512953241 \h </w:instrText>
             </w:r>
             <w:r>
               <w:rPr>
@@ -1770,7 +1770,7 @@
                 <w:noProof/>
                 <w:webHidden/>
               </w:rPr>
-              <w:t>6</w:t>
+              <w:t>8</w:t>
             </w:r>
             <w:r>
               <w:rPr>
@@ -1796,7 +1796,7 @@
               <w:lang w:val="es-ES"/>
             </w:rPr>
           </w:pPr>
-          <w:hyperlink w:anchor="_Toc512793604" w:history="1">
+          <w:hyperlink w:anchor="_Toc512953242" w:history="1">
             <w:r>
               <w:rPr>
                 <w:rStyle w:val="Hipervnculo"/>
@@ -1842,7 +1842,7 @@
                 <w:noProof/>
                 <w:webHidden/>
               </w:rPr>
-              <w:instrText xml:space="preserve"> PAGEREF _Toc512793604 \h </w:instrText>
+              <w:instrText xml:space="preserve"> PAGEREF _Toc512953242 \h </w:instrText>
             </w:r>
             <w:r>
               <w:rPr>
@@ -1862,7 +1862,7 @@
                 <w:noProof/>
                 <w:webHidden/>
               </w:rPr>
-              <w:t>7</w:t>
+              <w:t>9</w:t>
             </w:r>
             <w:r>
               <w:rPr>
@@ -1888,7 +1888,7 @@
               <w:lang w:val="es-ES"/>
             </w:rPr>
           </w:pPr>
-          <w:hyperlink w:anchor="_Toc512793605" w:history="1">
+          <w:hyperlink w:anchor="_Toc512953243" w:history="1">
             <w:r>
               <w:rPr>
                 <w:rStyle w:val="Hipervnculo"/>
@@ -1932,7 +1932,7 @@
                 <w:noProof/>
                 <w:webHidden/>
               </w:rPr>
-              <w:instrText xml:space="preserve"> PAGEREF _Toc512793605 \h </w:instrText>
+              <w:instrText xml:space="preserve"> PAGEREF _Toc512953243 \h </w:instrText>
             </w:r>
             <w:r>
               <w:rPr>
@@ -1952,7 +1952,7 @@
                 <w:noProof/>
                 <w:webHidden/>
               </w:rPr>
-              <w:t>7</w:t>
+              <w:t>9</w:t>
             </w:r>
             <w:r>
               <w:rPr>
@@ -1978,7 +1978,7 @@
               <w:lang w:val="es-ES"/>
             </w:rPr>
           </w:pPr>
-          <w:hyperlink w:anchor="_Toc512793606" w:history="1">
+          <w:hyperlink w:anchor="_Toc512953244" w:history="1">
             <w:r>
               <w:rPr>
                 <w:rStyle w:val="Hipervnculo"/>
@@ -2024,7 +2024,7 @@
                 <w:noProof/>
                 <w:webHidden/>
               </w:rPr>
-              <w:instrText xml:space="preserve"> PAGEREF _Toc512793606 \h </w:instrText>
+              <w:instrText xml:space="preserve"> PAGEREF _Toc512953244 \h </w:instrText>
             </w:r>
             <w:r>
               <w:rPr>
@@ -2044,7 +2044,7 @@
                 <w:noProof/>
                 <w:webHidden/>
               </w:rPr>
-              <w:t>8</w:t>
+              <w:t>10</w:t>
             </w:r>
             <w:r>
               <w:rPr>
@@ -2070,7 +2070,7 @@
               <w:lang w:val="es-ES"/>
             </w:rPr>
           </w:pPr>
-          <w:hyperlink w:anchor="_Toc512793607" w:history="1">
+          <w:hyperlink w:anchor="_Toc512953245" w:history="1">
             <w:r>
               <w:rPr>
                 <w:rStyle w:val="Hipervnculo"/>
@@ -2114,7 +2114,7 @@
                 <w:noProof/>
                 <w:webHidden/>
               </w:rPr>
-              <w:instrText xml:space="preserve"> PAGEREF _Toc512793607 \h </w:instrText>
+              <w:instrText xml:space="preserve"> PAGEREF _Toc512953245 \h </w:instrText>
             </w:r>
             <w:r>
               <w:rPr>
@@ -2134,7 +2134,7 @@
                 <w:noProof/>
                 <w:webHidden/>
               </w:rPr>
-              <w:t>8</w:t>
+              <w:t>10</w:t>
             </w:r>
             <w:r>
               <w:rPr>
@@ -2160,7 +2160,7 @@
               <w:lang w:val="es-ES"/>
             </w:rPr>
           </w:pPr>
-          <w:hyperlink w:anchor="_Toc512793608" w:history="1">
+          <w:hyperlink w:anchor="_Toc512953246" w:history="1">
             <w:r>
               <w:rPr>
                 <w:rStyle w:val="Hipervnculo"/>
@@ -2204,7 +2204,7 @@
                 <w:noProof/>
                 <w:webHidden/>
               </w:rPr>
-              <w:instrText xml:space="preserve"> PAGEREF _Toc512793608 \h </w:instrText>
+              <w:instrText xml:space="preserve"> PAGEREF _Toc512953246 \h </w:instrText>
             </w:r>
             <w:r>
               <w:rPr>
@@ -2224,7 +2224,7 @@
                 <w:noProof/>
                 <w:webHidden/>
               </w:rPr>
-              <w:t>11</w:t>
+              <w:t>13</w:t>
             </w:r>
             <w:r>
               <w:rPr>
@@ -2250,7 +2250,7 @@
               <w:lang w:val="es-ES"/>
             </w:rPr>
           </w:pPr>
-          <w:hyperlink w:anchor="_Toc512793609" w:history="1">
+          <w:hyperlink w:anchor="_Toc512953247" w:history="1">
             <w:r>
               <w:rPr>
                 <w:rStyle w:val="Hipervnculo"/>
@@ -2294,7 +2294,7 @@
                 <w:noProof/>
                 <w:webHidden/>
               </w:rPr>
-              <w:instrText xml:space="preserve"> PAGEREF _Toc512793609 \h </w:instrText>
+              <w:instrText xml:space="preserve"> PAGEREF _Toc512953247 \h </w:instrText>
             </w:r>
             <w:r>
               <w:rPr>
@@ -2314,7 +2314,7 @@
                 <w:noProof/>
                 <w:webHidden/>
               </w:rPr>
-              <w:t>12</w:t>
+              <w:t>14</w:t>
             </w:r>
             <w:r>
               <w:rPr>
@@ -2394,7 +2394,7 @@
           <w:lang w:val="en-IE"/>
         </w:rPr>
       </w:pPr>
-      <w:bookmarkStart w:id="1" w:name="_Toc512793589"/>
+      <w:bookmarkStart w:id="1" w:name="_Toc512953227"/>
       <w:r>
         <w:rPr>
           <w:noProof/>
@@ -2505,7 +2505,7 @@
           <w:lang w:val="en-IE"/>
         </w:rPr>
       </w:pPr>
-      <w:bookmarkStart w:id="2" w:name="_Toc512793590"/>
+      <w:bookmarkStart w:id="2" w:name="_Toc512953228"/>
       <w:r>
         <w:rPr>
           <w:lang w:val="en-IE"/>
@@ -2599,7 +2599,7 @@
           <w:rStyle w:val="shorttext"/>
         </w:rPr>
       </w:pPr>
-      <w:bookmarkStart w:id="3" w:name="_Toc512793591"/>
+      <w:bookmarkStart w:id="3" w:name="_Toc512953229"/>
       <w:r>
         <w:rPr>
           <w:noProof/>
@@ -2691,7 +2691,7 @@
           <w:lang w:val="es-ES_tradnl"/>
         </w:rPr>
       </w:pPr>
-      <w:bookmarkStart w:id="4" w:name="_Toc512793592"/>
+      <w:bookmarkStart w:id="4" w:name="_Toc512953230"/>
       <w:r>
         <w:rPr>
           <w:rStyle w:val="shorttext"/>
@@ -2838,7 +2838,7 @@
         <w:br w:type="page"/>
       </w:r>
     </w:p>
-    <w:bookmarkStart w:id="5" w:name="_Toc512793593"/>
+    <w:bookmarkStart w:id="5" w:name="_Toc512953231"/>
     <w:p>
       <w:pPr>
         <w:pStyle w:val="Ttulo1"/>
@@ -3092,7 +3092,7 @@
       <w:pPr>
         <w:pStyle w:val="Ttulo2"/>
       </w:pPr>
-      <w:bookmarkStart w:id="6" w:name="_Toc512793594"/>
+      <w:bookmarkStart w:id="6" w:name="_Toc512953232"/>
       <w:r>
         <w:t>Opciones Menu principal</w:t>
       </w:r>
@@ -3213,7 +3213,7 @@
       <w:pPr>
         <w:pStyle w:val="Ttulo2"/>
       </w:pPr>
-      <w:bookmarkStart w:id="7" w:name="_Toc512793595"/>
+      <w:bookmarkStart w:id="7" w:name="_Toc512953233"/>
       <w:r>
         <w:t>M</w:t>
       </w:r>
@@ -3287,7 +3287,7 @@
       <w:pPr>
         <w:pStyle w:val="Ttulo2"/>
       </w:pPr>
-      <w:bookmarkStart w:id="8" w:name="_Toc512793596"/>
+      <w:bookmarkStart w:id="8" w:name="_Toc512953234"/>
       <w:r>
         <w:t>Menu de ajustes</w:t>
       </w:r>
@@ -3441,7 +3441,7 @@
       <w:pPr>
         <w:pStyle w:val="Ttulo1"/>
       </w:pPr>
-      <w:bookmarkStart w:id="9" w:name="_Toc512793597"/>
+      <w:bookmarkStart w:id="9" w:name="_Toc512953235"/>
       <w:r>
         <w:rPr>
           <w:noProof/>
@@ -3614,24 +3614,24 @@
       <w:pPr>
         <w:pStyle w:val="Ttulo1"/>
       </w:pPr>
-      <w:bookmarkStart w:id="10" w:name="_Toc512793598"/>
+      <w:bookmarkStart w:id="10" w:name="_Toc512953236"/>
       <w:r>
         <w:rPr>
           <w:noProof/>
         </w:rPr>
         <w:drawing>
-          <wp:anchor distT="0" distB="0" distL="114300" distR="114300" simplePos="0" relativeHeight="251714560" behindDoc="0" locked="0" layoutInCell="1" allowOverlap="1">
+          <wp:anchor distT="0" distB="0" distL="114300" distR="114300" simplePos="0" relativeHeight="251735040" behindDoc="0" locked="0" layoutInCell="1" allowOverlap="1" wp14:anchorId="3759FA91" wp14:editId="11EE4FAA">
             <wp:simplePos x="0" y="0"/>
-            <wp:positionH relativeFrom="margin">
-              <wp:align>center</wp:align>
+            <wp:positionH relativeFrom="column">
+              <wp:posOffset>2019300</wp:posOffset>
             </wp:positionH>
             <wp:positionV relativeFrom="paragraph">
-              <wp:posOffset>657225</wp:posOffset>
+              <wp:posOffset>454025</wp:posOffset>
             </wp:positionV>
-            <wp:extent cx="1965960" cy="3495675"/>
-            <wp:effectExtent l="0" t="0" r="0" b="9525"/>
+            <wp:extent cx="1462405" cy="2600325"/>
+            <wp:effectExtent l="0" t="0" r="4445" b="9525"/>
             <wp:wrapTopAndBottom/>
-            <wp:docPr id="2" name="Imagen 2"/>
+            <wp:docPr id="9" name="Imagen 9" descr="Imagen que contiene captura de pantalla&#10;&#10;Descripción generada con confianza muy alta"/>
             <wp:cNvGraphicFramePr>
               <a:graphicFrameLocks xmlns:a="http://schemas.openxmlformats.org/drawingml/2006/main" noChangeAspect="1"/>
             </wp:cNvGraphicFramePr>
@@ -3639,7 +3639,7 @@
               <a:graphicData uri="http://schemas.openxmlformats.org/drawingml/2006/picture">
                 <pic:pic xmlns:pic="http://schemas.openxmlformats.org/drawingml/2006/picture">
                   <pic:nvPicPr>
-                    <pic:cNvPr id="2" name="Añadir_usuario.png"/>
+                    <pic:cNvPr id="9" name="Añadir_usuario1.png"/>
                     <pic:cNvPicPr/>
                   </pic:nvPicPr>
                   <pic:blipFill>
@@ -3657,7 +3657,7 @@
                   <pic:spPr>
                     <a:xfrm>
                       <a:off x="0" y="0"/>
-                      <a:ext cx="1965960" cy="3495675"/>
+                      <a:ext cx="1462405" cy="2600325"/>
                     </a:xfrm>
                     <a:prstGeom prst="rect">
                       <a:avLst/>
@@ -3691,16 +3691,27 @@
         <w:rPr>
           <w:lang w:eastAsia="en-US"/>
         </w:rPr>
-        <w:t>Figura 5 Ventana registro usuario</w:t>
+        <w:t>Figura 5</w:t>
+      </w:r>
+      <w:r>
+        <w:rPr>
+          <w:lang w:eastAsia="en-US"/>
+        </w:rPr>
+        <w:t>.1</w:t>
+      </w:r>
+      <w:r>
+        <w:rPr>
+          <w:lang w:eastAsia="en-US"/>
+        </w:rPr>
+        <w:t xml:space="preserve"> Ventana registro usuario</w:t>
       </w:r>
     </w:p>
     <w:p>
       <w:pPr>
         <w:pStyle w:val="Ttulo2"/>
       </w:pPr>
-      <w:bookmarkStart w:id="11" w:name="_Toc512793599"/>
-      <w:r>
-        <w:lastRenderedPageBreak/>
+      <w:bookmarkStart w:id="11" w:name="_Toc512953237"/>
+      <w:r>
         <w:t>Registrar nuevo usuario</w:t>
       </w:r>
       <w:bookmarkEnd w:id="11"/>
@@ -3810,6 +3821,7 @@
         <w:rPr>
           <w:lang w:eastAsia="en-US"/>
         </w:rPr>
+        <w:lastRenderedPageBreak/>
         <w:t>Descripción breve del paciente.</w:t>
       </w:r>
     </w:p>
@@ -3853,28 +3865,330 @@
       </w:pPr>
       <w:r>
         <w:rPr>
+          <w:noProof/>
           <w:lang w:eastAsia="en-US"/>
         </w:rPr>
-        <w:t>Si presionamos el botón volver volveremos directamente a la ventana de menú principal sin haber insertado un usuario.</w:t>
-      </w:r>
-    </w:p>
-    <w:p>
-      <w:pPr>
-        <w:pStyle w:val="Ttulo1"/>
-      </w:pPr>
-      <w:bookmarkStart w:id="12" w:name="_Toc512793600"/>
+        <w:drawing>
+          <wp:anchor distT="0" distB="0" distL="114300" distR="114300" simplePos="0" relativeHeight="251736064" behindDoc="0" locked="0" layoutInCell="1" allowOverlap="1">
+            <wp:simplePos x="0" y="0"/>
+            <wp:positionH relativeFrom="margin">
+              <wp:posOffset>1614170</wp:posOffset>
+            </wp:positionH>
+            <wp:positionV relativeFrom="paragraph">
+              <wp:posOffset>662305</wp:posOffset>
+            </wp:positionV>
+            <wp:extent cx="2281555" cy="4057650"/>
+            <wp:effectExtent l="0" t="0" r="4445" b="0"/>
+            <wp:wrapTopAndBottom/>
+            <wp:docPr id="19" name="Imagen 19" descr="Imagen que contiene captura de pantalla&#10;&#10;Descripción generada con confianza muy alta"/>
+            <wp:cNvGraphicFramePr>
+              <a:graphicFrameLocks xmlns:a="http://schemas.openxmlformats.org/drawingml/2006/main" noChangeAspect="1"/>
+            </wp:cNvGraphicFramePr>
+            <a:graphic xmlns:a="http://schemas.openxmlformats.org/drawingml/2006/main">
+              <a:graphicData uri="http://schemas.openxmlformats.org/drawingml/2006/picture">
+                <pic:pic xmlns:pic="http://schemas.openxmlformats.org/drawingml/2006/picture">
+                  <pic:nvPicPr>
+                    <pic:cNvPr id="19" name="Añadir_usuario2.png"/>
+                    <pic:cNvPicPr/>
+                  </pic:nvPicPr>
+                  <pic:blipFill>
+                    <a:blip r:embed="rId17" cstate="print">
+                      <a:extLst>
+                        <a:ext uri="{28A0092B-C50C-407E-A947-70E740481C1C}">
+                          <a14:useLocalDpi xmlns:a14="http://schemas.microsoft.com/office/drawing/2010/main" val="0"/>
+                        </a:ext>
+                      </a:extLst>
+                    </a:blip>
+                    <a:stretch>
+                      <a:fillRect/>
+                    </a:stretch>
+                  </pic:blipFill>
+                  <pic:spPr>
+                    <a:xfrm>
+                      <a:off x="0" y="0"/>
+                      <a:ext cx="2281555" cy="4057650"/>
+                    </a:xfrm>
+                    <a:prstGeom prst="rect">
+                      <a:avLst/>
+                    </a:prstGeom>
+                  </pic:spPr>
+                </pic:pic>
+              </a:graphicData>
+            </a:graphic>
+            <wp14:sizeRelH relativeFrom="margin">
+              <wp14:pctWidth>0</wp14:pctWidth>
+            </wp14:sizeRelH>
+            <wp14:sizeRelV relativeFrom="margin">
+              <wp14:pctHeight>0</wp14:pctHeight>
+            </wp14:sizeRelV>
+          </wp:anchor>
+        </w:drawing>
+      </w:r>
+      <w:r>
+        <w:rPr>
+          <w:lang w:eastAsia="en-US"/>
+        </w:rPr>
+        <w:t>Si presionamos el botón imagen tendremos que buscar una imagen en galería como nos muestra la figura 5.4. Si es la primera vez que abrimos la aplicación deberemos darle permisos</w:t>
+      </w:r>
+    </w:p>
+    <w:p>
+      <w:pPr>
+        <w:pStyle w:val="Figuras1"/>
+        <w:rPr>
+          <w:lang w:eastAsia="en-US"/>
+        </w:rPr>
+      </w:pPr>
+      <w:r>
+        <w:rPr>
+          <w:lang w:eastAsia="en-US"/>
+        </w:rPr>
+        <w:t>Figura 5.2 dar permisos para la galería</w:t>
+      </w:r>
+    </w:p>
+    <w:p>
+      <w:pPr>
+        <w:rPr>
+          <w:lang w:eastAsia="en-US"/>
+        </w:rPr>
+      </w:pPr>
+      <w:r>
+        <w:rPr>
+          <w:lang w:eastAsia="en-US"/>
+        </w:rPr>
+        <w:br w:type="page"/>
+      </w:r>
+    </w:p>
+    <w:p>
+      <w:pPr>
+        <w:pStyle w:val="Figuras1"/>
+        <w:rPr>
+          <w:lang w:eastAsia="en-US"/>
+        </w:rPr>
+      </w:pPr>
       <w:r>
         <w:rPr>
           <w:noProof/>
-        </w:rPr>
+          <w:lang w:eastAsia="en-US"/>
+        </w:rPr>
+        <w:lastRenderedPageBreak/>
         <w:drawing>
-          <wp:anchor distT="0" distB="0" distL="114300" distR="114300" simplePos="0" relativeHeight="251715584" behindDoc="0" locked="0" layoutInCell="1" allowOverlap="1">
+          <wp:anchor distT="0" distB="0" distL="114300" distR="114300" simplePos="0" relativeHeight="251738112" behindDoc="0" locked="0" layoutInCell="1" allowOverlap="1" wp14:anchorId="320514C4" wp14:editId="07FA637F">
+            <wp:simplePos x="0" y="0"/>
+            <wp:positionH relativeFrom="margin">
+              <wp:posOffset>2242820</wp:posOffset>
+            </wp:positionH>
+            <wp:positionV relativeFrom="paragraph">
+              <wp:posOffset>123825</wp:posOffset>
+            </wp:positionV>
+            <wp:extent cx="1257300" cy="2235200"/>
+            <wp:effectExtent l="0" t="0" r="0" b="0"/>
+            <wp:wrapTopAndBottom/>
+            <wp:docPr id="20" name="Imagen 20" descr="Imagen que contiene captura de pantalla&#10;&#10;Descripción generada con confianza muy alta"/>
+            <wp:cNvGraphicFramePr>
+              <a:graphicFrameLocks xmlns:a="http://schemas.openxmlformats.org/drawingml/2006/main" noChangeAspect="1"/>
+            </wp:cNvGraphicFramePr>
+            <a:graphic xmlns:a="http://schemas.openxmlformats.org/drawingml/2006/main">
+              <a:graphicData uri="http://schemas.openxmlformats.org/drawingml/2006/picture">
+                <pic:pic xmlns:pic="http://schemas.openxmlformats.org/drawingml/2006/picture">
+                  <pic:nvPicPr>
+                    <pic:cNvPr id="20" name="Añadir_usuario3.png"/>
+                    <pic:cNvPicPr/>
+                  </pic:nvPicPr>
+                  <pic:blipFill>
+                    <a:blip r:embed="rId18" cstate="print">
+                      <a:extLst>
+                        <a:ext uri="{28A0092B-C50C-407E-A947-70E740481C1C}">
+                          <a14:useLocalDpi xmlns:a14="http://schemas.microsoft.com/office/drawing/2010/main" val="0"/>
+                        </a:ext>
+                      </a:extLst>
+                    </a:blip>
+                    <a:stretch>
+                      <a:fillRect/>
+                    </a:stretch>
+                  </pic:blipFill>
+                  <pic:spPr>
+                    <a:xfrm>
+                      <a:off x="0" y="0"/>
+                      <a:ext cx="1257300" cy="2235200"/>
+                    </a:xfrm>
+                    <a:prstGeom prst="rect">
+                      <a:avLst/>
+                    </a:prstGeom>
+                  </pic:spPr>
+                </pic:pic>
+              </a:graphicData>
+            </a:graphic>
+            <wp14:sizeRelH relativeFrom="margin">
+              <wp14:pctWidth>0</wp14:pctWidth>
+            </wp14:sizeRelH>
+            <wp14:sizeRelV relativeFrom="margin">
+              <wp14:pctHeight>0</wp14:pctHeight>
+            </wp14:sizeRelV>
+          </wp:anchor>
+        </w:drawing>
+      </w:r>
+      <w:r>
+        <w:rPr>
+          <w:lang w:eastAsia="en-US"/>
+        </w:rPr>
+        <w:t>Figura 5.3 galería de imágenes</w:t>
+      </w:r>
+    </w:p>
+    <w:p>
+      <w:pPr>
+        <w:pStyle w:val="Prrafodelista"/>
+        <w:numPr>
+          <w:ilvl w:val="0"/>
+          <w:numId w:val="43"/>
+        </w:numPr>
+        <w:rPr>
+          <w:lang w:eastAsia="en-US"/>
+        </w:rPr>
+      </w:pPr>
+      <w:r>
+        <w:rPr>
+          <w:noProof/>
+          <w:lang w:eastAsia="en-US"/>
+        </w:rPr>
+        <w:drawing>
+          <wp:anchor distT="0" distB="0" distL="114300" distR="114300" simplePos="0" relativeHeight="251739136" behindDoc="0" locked="0" layoutInCell="1" allowOverlap="1">
             <wp:simplePos x="0" y="0"/>
             <wp:positionH relativeFrom="margin">
               <wp:align>center</wp:align>
             </wp:positionH>
             <wp:positionV relativeFrom="paragraph">
-              <wp:posOffset>581025</wp:posOffset>
+              <wp:posOffset>627380</wp:posOffset>
+            </wp:positionV>
+            <wp:extent cx="1657350" cy="2947035"/>
+            <wp:effectExtent l="0" t="0" r="0" b="5715"/>
+            <wp:wrapTopAndBottom/>
+            <wp:docPr id="21" name="Imagen 21" descr="Imagen que contiene captura de pantalla&#10;&#10;Descripción generada con confianza muy alta"/>
+            <wp:cNvGraphicFramePr>
+              <a:graphicFrameLocks xmlns:a="http://schemas.openxmlformats.org/drawingml/2006/main" noChangeAspect="1"/>
+            </wp:cNvGraphicFramePr>
+            <a:graphic xmlns:a="http://schemas.openxmlformats.org/drawingml/2006/main">
+              <a:graphicData uri="http://schemas.openxmlformats.org/drawingml/2006/picture">
+                <pic:pic xmlns:pic="http://schemas.openxmlformats.org/drawingml/2006/picture">
+                  <pic:nvPicPr>
+                    <pic:cNvPr id="21" name="Añadir_usuario.png"/>
+                    <pic:cNvPicPr/>
+                  </pic:nvPicPr>
+                  <pic:blipFill>
+                    <a:blip r:embed="rId19" cstate="print">
+                      <a:extLst>
+                        <a:ext uri="{28A0092B-C50C-407E-A947-70E740481C1C}">
+                          <a14:useLocalDpi xmlns:a14="http://schemas.microsoft.com/office/drawing/2010/main" val="0"/>
+                        </a:ext>
+                      </a:extLst>
+                    </a:blip>
+                    <a:stretch>
+                      <a:fillRect/>
+                    </a:stretch>
+                  </pic:blipFill>
+                  <pic:spPr>
+                    <a:xfrm>
+                      <a:off x="0" y="0"/>
+                      <a:ext cx="1657350" cy="2947035"/>
+                    </a:xfrm>
+                    <a:prstGeom prst="rect">
+                      <a:avLst/>
+                    </a:prstGeom>
+                  </pic:spPr>
+                </pic:pic>
+              </a:graphicData>
+            </a:graphic>
+            <wp14:sizeRelH relativeFrom="margin">
+              <wp14:pctWidth>0</wp14:pctWidth>
+            </wp14:sizeRelH>
+            <wp14:sizeRelV relativeFrom="margin">
+              <wp14:pctHeight>0</wp14:pctHeight>
+            </wp14:sizeRelV>
+          </wp:anchor>
+        </w:drawing>
+      </w:r>
+      <w:r>
+        <w:rPr>
+          <w:lang w:eastAsia="en-US"/>
+        </w:rPr>
+        <w:t>Una vez seleccionado la majen nos saldrá la imagen seleccionada como se muestra la figura 5.4 y podremos guardar al usuario registrar usuario.</w:t>
+      </w:r>
+    </w:p>
+    <w:p>
+      <w:pPr>
+        <w:pStyle w:val="Figuras1"/>
+        <w:rPr>
+          <w:lang w:eastAsia="en-US"/>
+        </w:rPr>
+      </w:pPr>
+      <w:r>
+        <w:rPr>
+          <w:lang w:eastAsia="en-US"/>
+        </w:rPr>
+        <w:t>Figura 5.4 Imagen seleccionada en el perfil</w:t>
+      </w:r>
+    </w:p>
+    <w:p>
+      <w:pPr>
+        <w:pStyle w:val="Prrafodelista"/>
+        <w:numPr>
+          <w:ilvl w:val="0"/>
+          <w:numId w:val="37"/>
+        </w:numPr>
+        <w:rPr>
+          <w:lang w:eastAsia="en-US"/>
+        </w:rPr>
+      </w:pPr>
+      <w:r>
+        <w:rPr>
+          <w:lang w:eastAsia="en-US"/>
+        </w:rPr>
+        <w:t>Si presionamos el botón volver volveremos directamente a la ventana de menú principal sin haber insertado un usuario.</w:t>
+      </w:r>
+    </w:p>
+    <w:p>
+      <w:pPr>
+        <w:pStyle w:val="Figuras1"/>
+        <w:rPr>
+          <w:lang w:eastAsia="en-US"/>
+        </w:rPr>
+      </w:pPr>
+    </w:p>
+    <w:p>
+      <w:pPr>
+        <w:pStyle w:val="Prrafodelista"/>
+        <w:numPr>
+          <w:ilvl w:val="0"/>
+          <w:numId w:val="37"/>
+        </w:numPr>
+        <w:rPr>
+          <w:lang w:eastAsia="en-US"/>
+        </w:rPr>
+      </w:pPr>
+      <w:r>
+        <w:rPr>
+          <w:lang w:eastAsia="en-US"/>
+        </w:rPr>
+        <w:t xml:space="preserve">Una vez </w:t>
+      </w:r>
+    </w:p>
+    <w:p>
+      <w:pPr>
+        <w:pStyle w:val="Ttulo1"/>
+      </w:pPr>
+      <w:bookmarkStart w:id="12" w:name="_Toc512953238"/>
+      <w:r>
+        <w:rPr>
+          <w:noProof/>
+        </w:rPr>
+        <w:lastRenderedPageBreak/>
+        <w:drawing>
+          <wp:anchor distT="0" distB="0" distL="114300" distR="114300" simplePos="0" relativeHeight="251715584" behindDoc="0" locked="0" layoutInCell="1" allowOverlap="1">
+            <wp:simplePos x="0" y="0"/>
+            <wp:positionH relativeFrom="margin">
+              <wp:posOffset>1709420</wp:posOffset>
+            </wp:positionH>
+            <wp:positionV relativeFrom="paragraph">
+              <wp:posOffset>561975</wp:posOffset>
             </wp:positionV>
             <wp:extent cx="2662555" cy="1895475"/>
             <wp:effectExtent l="0" t="0" r="4445" b="9525"/>
@@ -3891,7 +4205,7 @@
                     <pic:cNvPicPr/>
                   </pic:nvPicPr>
                   <pic:blipFill rotWithShape="1">
-                    <a:blip r:embed="rId17" cstate="print">
+                    <a:blip r:embed="rId20" cstate="print">
                       <a:extLst>
                         <a:ext uri="{28A0092B-C50C-407E-A947-70E740481C1C}">
                           <a14:useLocalDpi xmlns:a14="http://schemas.microsoft.com/office/drawing/2010/main" val="0"/>
@@ -3959,7 +4273,7 @@
       <w:pPr>
         <w:pStyle w:val="Ttulo2"/>
       </w:pPr>
-      <w:bookmarkStart w:id="13" w:name="_Toc512793601"/>
+      <w:bookmarkStart w:id="13" w:name="_Toc512953239"/>
       <w:r>
         <w:t>Lista usuarios</w:t>
       </w:r>
@@ -4003,27 +4317,51 @@
     </w:p>
     <w:p>
       <w:pPr>
+        <w:rPr>
+          <w:lang w:val="es-ES" w:eastAsia="en-US"/>
+        </w:rPr>
+      </w:pPr>
+      <w:r>
+        <w:rPr>
+          <w:lang w:val="es-ES" w:eastAsia="en-US"/>
+        </w:rPr>
+        <w:br w:type="page"/>
+      </w:r>
+    </w:p>
+    <w:p>
+      <w:pPr>
+        <w:pStyle w:val="Prrafodelista"/>
+        <w:numPr>
+          <w:ilvl w:val="0"/>
+          <w:numId w:val="38"/>
+        </w:numPr>
+        <w:rPr>
+          <w:lang w:val="es-ES" w:eastAsia="en-US"/>
+        </w:rPr>
+      </w:pPr>
+    </w:p>
+    <w:p>
+      <w:pPr>
         <w:pStyle w:val="Ttulo1"/>
       </w:pPr>
-      <w:bookmarkStart w:id="14" w:name="_Toc512793602"/>
+      <w:bookmarkStart w:id="14" w:name="_Toc512953240"/>
       <w:r>
         <w:rPr>
           <w:noProof/>
         </w:rPr>
-        <w:lastRenderedPageBreak/>
         <w:drawing>
-          <wp:anchor distT="0" distB="0" distL="114300" distR="114300" simplePos="0" relativeHeight="251716608" behindDoc="0" locked="0" layoutInCell="1" allowOverlap="1">
+          <wp:anchor distT="0" distB="0" distL="114300" distR="114300" simplePos="0" relativeHeight="251732992" behindDoc="0" locked="0" layoutInCell="1" allowOverlap="1">
             <wp:simplePos x="0" y="0"/>
             <wp:positionH relativeFrom="column">
-              <wp:posOffset>1748790</wp:posOffset>
+              <wp:posOffset>1900555</wp:posOffset>
             </wp:positionH>
             <wp:positionV relativeFrom="paragraph">
-              <wp:posOffset>462280</wp:posOffset>
+              <wp:posOffset>586105</wp:posOffset>
             </wp:positionV>
-            <wp:extent cx="1790700" cy="3182620"/>
-            <wp:effectExtent l="0" t="0" r="0" b="0"/>
+            <wp:extent cx="1826895" cy="3247390"/>
+            <wp:effectExtent l="0" t="0" r="1905" b="0"/>
             <wp:wrapTopAndBottom/>
-            <wp:docPr id="4" name="Imagen 4"/>
+            <wp:docPr id="7" name="Imagen 7" descr="Imagen que contiene captura de pantalla&#10;&#10;Descripción generada con confianza muy alta"/>
             <wp:cNvGraphicFramePr>
               <a:graphicFrameLocks xmlns:a="http://schemas.openxmlformats.org/drawingml/2006/main" noChangeAspect="1"/>
             </wp:cNvGraphicFramePr>
@@ -4031,11 +4369,11 @@
               <a:graphicData uri="http://schemas.openxmlformats.org/drawingml/2006/picture">
                 <pic:pic xmlns:pic="http://schemas.openxmlformats.org/drawingml/2006/picture">
                   <pic:nvPicPr>
-                    <pic:cNvPr id="4" name="Paciente_datos.png"/>
+                    <pic:cNvPr id="7" name="Paciente_datos.png"/>
                     <pic:cNvPicPr/>
                   </pic:nvPicPr>
                   <pic:blipFill>
-                    <a:blip r:embed="rId18" cstate="print">
+                    <a:blip r:embed="rId21" cstate="print">
                       <a:extLst>
                         <a:ext uri="{28A0092B-C50C-407E-A947-70E740481C1C}">
                           <a14:useLocalDpi xmlns:a14="http://schemas.microsoft.com/office/drawing/2010/main" val="0"/>
@@ -4049,7 +4387,7 @@
                   <pic:spPr>
                     <a:xfrm>
                       <a:off x="0" y="0"/>
-                      <a:ext cx="1790700" cy="3182620"/>
+                      <a:ext cx="1826895" cy="3247390"/>
                     </a:xfrm>
                     <a:prstGeom prst="rect">
                       <a:avLst/>
@@ -4090,7 +4428,7 @@
       <w:pPr>
         <w:pStyle w:val="Ttulo2"/>
       </w:pPr>
-      <w:bookmarkStart w:id="15" w:name="_Toc512793603"/>
+      <w:bookmarkStart w:id="15" w:name="_Toc512953241"/>
       <w:r>
         <w:t>Datos paciente mostrados</w:t>
       </w:r>
@@ -4303,7 +4641,7 @@
           <w:lang w:val="es-ES"/>
         </w:rPr>
       </w:pPr>
-      <w:bookmarkStart w:id="16" w:name="_Toc512793604"/>
+      <w:bookmarkStart w:id="16" w:name="_Toc512953242"/>
       <w:r>
         <w:rPr>
           <w:noProof/>
@@ -4333,7 +4671,7 @@
                     <pic:cNvPicPr/>
                   </pic:nvPicPr>
                   <pic:blipFill>
-                    <a:blip r:embed="rId19" cstate="print">
+                    <a:blip r:embed="rId22" cstate="print">
                       <a:extLst>
                         <a:ext uri="{28A0092B-C50C-407E-A947-70E740481C1C}">
                           <a14:useLocalDpi xmlns:a14="http://schemas.microsoft.com/office/drawing/2010/main" val="0"/>
@@ -4391,7 +4729,7 @@
       <w:pPr>
         <w:pStyle w:val="Ttulo2"/>
       </w:pPr>
-      <w:bookmarkStart w:id="17" w:name="_Toc512793605"/>
+      <w:bookmarkStart w:id="17" w:name="_Toc512953243"/>
       <w:r>
         <w:t>Medición</w:t>
       </w:r>
@@ -4476,7 +4814,7 @@
           <w:lang w:val="es-ES"/>
         </w:rPr>
       </w:pPr>
-      <w:bookmarkStart w:id="18" w:name="_Toc512793606"/>
+      <w:bookmarkStart w:id="18" w:name="_Toc512953244"/>
       <w:r>
         <w:rPr>
           <w:noProof/>
@@ -4506,7 +4844,7 @@
                     <pic:cNvPicPr/>
                   </pic:nvPicPr>
                   <pic:blipFill>
-                    <a:blip r:embed="rId20" cstate="print">
+                    <a:blip r:embed="rId23" cstate="print">
                       <a:extLst>
                         <a:ext uri="{28A0092B-C50C-407E-A947-70E740481C1C}">
                           <a14:useLocalDpi xmlns:a14="http://schemas.microsoft.com/office/drawing/2010/main" val="0"/>
@@ -4570,7 +4908,7 @@
       <w:pPr>
         <w:pStyle w:val="Ttulo2"/>
       </w:pPr>
-      <w:bookmarkStart w:id="19" w:name="_Toc512793607"/>
+      <w:bookmarkStart w:id="19" w:name="_Toc512953245"/>
       <w:r>
         <w:t>S</w:t>
       </w:r>
@@ -4619,7 +4957,7 @@
                     <pic:cNvPicPr/>
                   </pic:nvPicPr>
                   <pic:blipFill>
-                    <a:blip r:embed="rId21" cstate="print">
+                    <a:blip r:embed="rId24" cstate="print">
                       <a:extLst>
                         <a:ext uri="{28A0092B-C50C-407E-A947-70E740481C1C}">
                           <a14:useLocalDpi xmlns:a14="http://schemas.microsoft.com/office/drawing/2010/main" val="0"/>
@@ -4771,7 +5109,7 @@
                     <pic:cNvPicPr/>
                   </pic:nvPicPr>
                   <pic:blipFill>
-                    <a:blip r:embed="rId22" cstate="print">
+                    <a:blip r:embed="rId25" cstate="print">
                       <a:extLst>
                         <a:ext uri="{28A0092B-C50C-407E-A947-70E740481C1C}">
                           <a14:useLocalDpi xmlns:a14="http://schemas.microsoft.com/office/drawing/2010/main" val="0"/>
@@ -4882,7 +5220,7 @@
                     <pic:cNvPicPr/>
                   </pic:nvPicPr>
                   <pic:blipFill rotWithShape="1">
-                    <a:blip r:embed="rId23" cstate="print">
+                    <a:blip r:embed="rId26" cstate="print">
                       <a:extLst>
                         <a:ext uri="{28A0092B-C50C-407E-A947-70E740481C1C}">
                           <a14:useLocalDpi xmlns:a14="http://schemas.microsoft.com/office/drawing/2010/main" val="0"/>
@@ -5015,7 +5353,7 @@
                     <pic:cNvPicPr/>
                   </pic:nvPicPr>
                   <pic:blipFill>
-                    <a:blip r:embed="rId24" cstate="print">
+                    <a:blip r:embed="rId27" cstate="print">
                       <a:extLst>
                         <a:ext uri="{28A0092B-C50C-407E-A947-70E740481C1C}">
                           <a14:useLocalDpi xmlns:a14="http://schemas.microsoft.com/office/drawing/2010/main" val="0"/>
@@ -5094,7 +5432,7 @@
       <w:pPr>
         <w:pStyle w:val="Ttulo1"/>
       </w:pPr>
-      <w:bookmarkStart w:id="20" w:name="_Toc512793608"/>
+      <w:bookmarkStart w:id="20" w:name="_Toc512953246"/>
       <w:r>
         <w:t>Maps localizacion</w:t>
       </w:r>
@@ -5112,18 +5450,18 @@
           <w:lang w:eastAsia="en-US"/>
         </w:rPr>
         <w:drawing>
-          <wp:anchor distT="0" distB="0" distL="114300" distR="114300" simplePos="0" relativeHeight="251725824" behindDoc="0" locked="0" layoutInCell="1" allowOverlap="1" wp14:anchorId="3DBF63B1" wp14:editId="72604860">
+          <wp:anchor distT="0" distB="0" distL="114300" distR="114300" simplePos="0" relativeHeight="251740160" behindDoc="0" locked="0" layoutInCell="1" allowOverlap="1">
             <wp:simplePos x="0" y="0"/>
             <wp:positionH relativeFrom="margin">
-              <wp:posOffset>1815465</wp:posOffset>
+              <wp:align>center</wp:align>
             </wp:positionH>
             <wp:positionV relativeFrom="paragraph">
-              <wp:posOffset>513080</wp:posOffset>
+              <wp:posOffset>741680</wp:posOffset>
             </wp:positionV>
-            <wp:extent cx="2152650" cy="3388995"/>
-            <wp:effectExtent l="0" t="0" r="0" b="1905"/>
+            <wp:extent cx="1697990" cy="3019425"/>
+            <wp:effectExtent l="0" t="0" r="0" b="9525"/>
             <wp:wrapTopAndBottom/>
-            <wp:docPr id="11" name="Imagen 11"/>
+            <wp:docPr id="23" name="Imagen 23" descr="Imagen que contiene texto, mapa&#10;&#10;Descripción generada con confianza muy alta"/>
             <wp:cNvGraphicFramePr>
               <a:graphicFrameLocks xmlns:a="http://schemas.openxmlformats.org/drawingml/2006/main" noChangeAspect="1"/>
             </wp:cNvGraphicFramePr>
@@ -5131,11 +5469,11 @@
               <a:graphicData uri="http://schemas.openxmlformats.org/drawingml/2006/picture">
                 <pic:pic xmlns:pic="http://schemas.openxmlformats.org/drawingml/2006/picture">
                   <pic:nvPicPr>
-                    <pic:cNvPr id="11" name="Maps.png"/>
+                    <pic:cNvPr id="23" name="Maps.png"/>
                     <pic:cNvPicPr/>
                   </pic:nvPicPr>
                   <pic:blipFill>
-                    <a:blip r:embed="rId25" cstate="print">
+                    <a:blip r:embed="rId28" cstate="print">
                       <a:extLst>
                         <a:ext uri="{28A0092B-C50C-407E-A947-70E740481C1C}">
                           <a14:useLocalDpi xmlns:a14="http://schemas.microsoft.com/office/drawing/2010/main" val="0"/>
@@ -5149,7 +5487,7 @@
                   <pic:spPr>
                     <a:xfrm>
                       <a:off x="0" y="0"/>
-                      <a:ext cx="2152650" cy="3388995"/>
+                      <a:ext cx="1697990" cy="3019425"/>
                     </a:xfrm>
                     <a:prstGeom prst="rect">
                       <a:avLst/>
@@ -5223,7 +5561,7 @@
       <w:pPr>
         <w:pStyle w:val="Ttulo1"/>
       </w:pPr>
-      <w:bookmarkStart w:id="21" w:name="_Toc512793609"/>
+      <w:bookmarkStart w:id="21" w:name="_Toc512953247"/>
       <w:r>
         <w:lastRenderedPageBreak/>
         <w:t>Widget Wake_UP</w:t>
@@ -5265,7 +5603,7 @@
                     <pic:cNvPicPr/>
                   </pic:nvPicPr>
                   <pic:blipFill>
-                    <a:blip r:embed="rId26" cstate="print">
+                    <a:blip r:embed="rId29" cstate="print">
                       <a:extLst>
                         <a:ext uri="{28A0092B-C50C-407E-A947-70E740481C1C}">
                           <a14:useLocalDpi xmlns:a14="http://schemas.microsoft.com/office/drawing/2010/main" val="0"/>
@@ -5410,13 +5748,13 @@
           <wp:anchor distT="0" distB="0" distL="114300" distR="114300" simplePos="0" relativeHeight="251728896" behindDoc="0" locked="0" layoutInCell="1" allowOverlap="1" wp14:anchorId="0C121C63" wp14:editId="2DD7C840">
             <wp:simplePos x="0" y="0"/>
             <wp:positionH relativeFrom="margin">
-              <wp:posOffset>1428750</wp:posOffset>
+              <wp:posOffset>1424940</wp:posOffset>
             </wp:positionH>
             <wp:positionV relativeFrom="paragraph">
-              <wp:posOffset>104775</wp:posOffset>
+              <wp:posOffset>100330</wp:posOffset>
             </wp:positionV>
-            <wp:extent cx="2656840" cy="4724400"/>
-            <wp:effectExtent l="0" t="0" r="0" b="0"/>
+            <wp:extent cx="2506345" cy="4457700"/>
+            <wp:effectExtent l="0" t="0" r="8255" b="0"/>
             <wp:wrapTopAndBottom/>
             <wp:docPr id="13" name="Imagen 13"/>
             <wp:cNvGraphicFramePr>
@@ -5430,7 +5768,7 @@
                     <pic:cNvPicPr/>
                   </pic:nvPicPr>
                   <pic:blipFill>
-                    <a:blip r:embed="rId27" cstate="print">
+                    <a:blip r:embed="rId30" cstate="print">
                       <a:extLst>
                         <a:ext uri="{28A0092B-C50C-407E-A947-70E740481C1C}">
                           <a14:useLocalDpi xmlns:a14="http://schemas.microsoft.com/office/drawing/2010/main" val="0"/>
@@ -5444,7 +5782,7 @@
                   <pic:spPr>
                     <a:xfrm>
                       <a:off x="0" y="0"/>
-                      <a:ext cx="2656840" cy="4724400"/>
+                      <a:ext cx="2506345" cy="4457700"/>
                     </a:xfrm>
                     <a:prstGeom prst="rect">
                       <a:avLst/>
@@ -7762,7 +8100,7 @@
   <w:abstractNum w:abstractNumId="20" w15:restartNumberingAfterBreak="0">
     <w:nsid w:val="41F16DFF"/>
     <w:multiLevelType w:val="hybridMultilevel"/>
-    <w:tmpl w:val="41C8F882"/>
+    <w:tmpl w:val="D7904BE6"/>
     <w:lvl w:ilvl="0" w:tplc="0C0A0001">
       <w:start w:val="1"/>
       <w:numFmt w:val="bullet"/>
@@ -7986,6 +8324,119 @@
     </w:lvl>
   </w:abstractNum>
   <w:abstractNum w:abstractNumId="22" w15:restartNumberingAfterBreak="0">
+    <w:nsid w:val="46212E40"/>
+    <w:multiLevelType w:val="hybridMultilevel"/>
+    <w:tmpl w:val="3712144A"/>
+    <w:lvl w:ilvl="0" w:tplc="0C0A0001">
+      <w:start w:val="1"/>
+      <w:numFmt w:val="bullet"/>
+      <w:lvlText w:val=""/>
+      <w:lvlJc w:val="left"/>
+      <w:pPr>
+        <w:ind w:left="720" w:hanging="360"/>
+      </w:pPr>
+      <w:rPr>
+        <w:rFonts w:ascii="Symbol" w:hAnsi="Symbol" w:hint="default"/>
+      </w:rPr>
+    </w:lvl>
+    <w:lvl w:ilvl="1" w:tplc="0C0A0003" w:tentative="1">
+      <w:start w:val="1"/>
+      <w:numFmt w:val="bullet"/>
+      <w:lvlText w:val="o"/>
+      <w:lvlJc w:val="left"/>
+      <w:pPr>
+        <w:ind w:left="1440" w:hanging="360"/>
+      </w:pPr>
+      <w:rPr>
+        <w:rFonts w:ascii="Courier New" w:hAnsi="Courier New" w:cs="Courier New" w:hint="default"/>
+      </w:rPr>
+    </w:lvl>
+    <w:lvl w:ilvl="2" w:tplc="0C0A0005" w:tentative="1">
+      <w:start w:val="1"/>
+      <w:numFmt w:val="bullet"/>
+      <w:lvlText w:val=""/>
+      <w:lvlJc w:val="left"/>
+      <w:pPr>
+        <w:ind w:left="2160" w:hanging="360"/>
+      </w:pPr>
+      <w:rPr>
+        <w:rFonts w:ascii="Wingdings" w:hAnsi="Wingdings" w:hint="default"/>
+      </w:rPr>
+    </w:lvl>
+    <w:lvl w:ilvl="3" w:tplc="0C0A0001" w:tentative="1">
+      <w:start w:val="1"/>
+      <w:numFmt w:val="bullet"/>
+      <w:lvlText w:val=""/>
+      <w:lvlJc w:val="left"/>
+      <w:pPr>
+        <w:ind w:left="2880" w:hanging="360"/>
+      </w:pPr>
+      <w:rPr>
+        <w:rFonts w:ascii="Symbol" w:hAnsi="Symbol" w:hint="default"/>
+      </w:rPr>
+    </w:lvl>
+    <w:lvl w:ilvl="4" w:tplc="0C0A0003" w:tentative="1">
+      <w:start w:val="1"/>
+      <w:numFmt w:val="bullet"/>
+      <w:lvlText w:val="o"/>
+      <w:lvlJc w:val="left"/>
+      <w:pPr>
+        <w:ind w:left="3600" w:hanging="360"/>
+      </w:pPr>
+      <w:rPr>
+        <w:rFonts w:ascii="Courier New" w:hAnsi="Courier New" w:cs="Courier New" w:hint="default"/>
+      </w:rPr>
+    </w:lvl>
+    <w:lvl w:ilvl="5" w:tplc="0C0A0005" w:tentative="1">
+      <w:start w:val="1"/>
+      <w:numFmt w:val="bullet"/>
+      <w:lvlText w:val=""/>
+      <w:lvlJc w:val="left"/>
+      <w:pPr>
+        <w:ind w:left="4320" w:hanging="360"/>
+      </w:pPr>
+      <w:rPr>
+        <w:rFonts w:ascii="Wingdings" w:hAnsi="Wingdings" w:hint="default"/>
+      </w:rPr>
+    </w:lvl>
+    <w:lvl w:ilvl="6" w:tplc="0C0A0001" w:tentative="1">
+      <w:start w:val="1"/>
+      <w:numFmt w:val="bullet"/>
+      <w:lvlText w:val=""/>
+      <w:lvlJc w:val="left"/>
+      <w:pPr>
+        <w:ind w:left="5040" w:hanging="360"/>
+      </w:pPr>
+      <w:rPr>
+        <w:rFonts w:ascii="Symbol" w:hAnsi="Symbol" w:hint="default"/>
+      </w:rPr>
+    </w:lvl>
+    <w:lvl w:ilvl="7" w:tplc="0C0A0003" w:tentative="1">
+      <w:start w:val="1"/>
+      <w:numFmt w:val="bullet"/>
+      <w:lvlText w:val="o"/>
+      <w:lvlJc w:val="left"/>
+      <w:pPr>
+        <w:ind w:left="5760" w:hanging="360"/>
+      </w:pPr>
+      <w:rPr>
+        <w:rFonts w:ascii="Courier New" w:hAnsi="Courier New" w:cs="Courier New" w:hint="default"/>
+      </w:rPr>
+    </w:lvl>
+    <w:lvl w:ilvl="8" w:tplc="0C0A0005" w:tentative="1">
+      <w:start w:val="1"/>
+      <w:numFmt w:val="bullet"/>
+      <w:lvlText w:val=""/>
+      <w:lvlJc w:val="left"/>
+      <w:pPr>
+        <w:ind w:left="6480" w:hanging="360"/>
+      </w:pPr>
+      <w:rPr>
+        <w:rFonts w:ascii="Wingdings" w:hAnsi="Wingdings" w:hint="default"/>
+      </w:rPr>
+    </w:lvl>
+  </w:abstractNum>
+  <w:abstractNum w:abstractNumId="23" w15:restartNumberingAfterBreak="0">
     <w:nsid w:val="49B55A45"/>
     <w:multiLevelType w:val="hybridMultilevel"/>
     <w:tmpl w:val="2166B23E"/>
@@ -8098,7 +8549,7 @@
       </w:rPr>
     </w:lvl>
   </w:abstractNum>
-  <w:abstractNum w:abstractNumId="23" w15:restartNumberingAfterBreak="0">
+  <w:abstractNum w:abstractNumId="24" w15:restartNumberingAfterBreak="0">
     <w:nsid w:val="51B85799"/>
     <w:multiLevelType w:val="hybridMultilevel"/>
     <w:tmpl w:val="8BF2656E"/>
@@ -8211,7 +8662,7 @@
       </w:rPr>
     </w:lvl>
   </w:abstractNum>
-  <w:abstractNum w:abstractNumId="24" w15:restartNumberingAfterBreak="0">
+  <w:abstractNum w:abstractNumId="25" w15:restartNumberingAfterBreak="0">
     <w:nsid w:val="52733BCF"/>
     <w:multiLevelType w:val="hybridMultilevel"/>
     <w:tmpl w:val="8108B4FC"/>
@@ -8324,7 +8775,7 @@
       </w:rPr>
     </w:lvl>
   </w:abstractNum>
-  <w:abstractNum w:abstractNumId="25" w15:restartNumberingAfterBreak="0">
+  <w:abstractNum w:abstractNumId="26" w15:restartNumberingAfterBreak="0">
     <w:nsid w:val="53EE0B53"/>
     <w:multiLevelType w:val="hybridMultilevel"/>
     <w:tmpl w:val="6B8E8360"/>
@@ -8437,7 +8888,7 @@
       </w:rPr>
     </w:lvl>
   </w:abstractNum>
-  <w:abstractNum w:abstractNumId="26" w15:restartNumberingAfterBreak="0">
+  <w:abstractNum w:abstractNumId="27" w15:restartNumberingAfterBreak="0">
     <w:nsid w:val="54A62FE6"/>
     <w:multiLevelType w:val="hybridMultilevel"/>
     <w:tmpl w:val="6B8E8360"/>
@@ -8550,7 +9001,7 @@
       </w:rPr>
     </w:lvl>
   </w:abstractNum>
-  <w:abstractNum w:abstractNumId="27" w15:restartNumberingAfterBreak="0">
+  <w:abstractNum w:abstractNumId="28" w15:restartNumberingAfterBreak="0">
     <w:nsid w:val="59184854"/>
     <w:multiLevelType w:val="hybridMultilevel"/>
     <w:tmpl w:val="25209334"/>
@@ -8663,7 +9114,7 @@
       </w:rPr>
     </w:lvl>
   </w:abstractNum>
-  <w:abstractNum w:abstractNumId="28" w15:restartNumberingAfterBreak="0">
+  <w:abstractNum w:abstractNumId="29" w15:restartNumberingAfterBreak="0">
     <w:nsid w:val="5D694492"/>
     <w:multiLevelType w:val="hybridMultilevel"/>
     <w:tmpl w:val="6B8E8360"/>
@@ -8776,7 +9227,7 @@
       </w:rPr>
     </w:lvl>
   </w:abstractNum>
-  <w:abstractNum w:abstractNumId="29" w15:restartNumberingAfterBreak="0">
+  <w:abstractNum w:abstractNumId="30" w15:restartNumberingAfterBreak="0">
     <w:nsid w:val="618B5E04"/>
     <w:multiLevelType w:val="hybridMultilevel"/>
     <w:tmpl w:val="0EF42CE6"/>
@@ -8889,7 +9340,7 @@
       </w:rPr>
     </w:lvl>
   </w:abstractNum>
-  <w:abstractNum w:abstractNumId="30" w15:restartNumberingAfterBreak="0">
+  <w:abstractNum w:abstractNumId="31" w15:restartNumberingAfterBreak="0">
     <w:nsid w:val="63E2207A"/>
     <w:multiLevelType w:val="hybridMultilevel"/>
     <w:tmpl w:val="0EF42CE6"/>
@@ -9002,7 +9453,7 @@
       </w:rPr>
     </w:lvl>
   </w:abstractNum>
-  <w:abstractNum w:abstractNumId="31" w15:restartNumberingAfterBreak="0">
+  <w:abstractNum w:abstractNumId="32" w15:restartNumberingAfterBreak="0">
     <w:nsid w:val="658025B4"/>
     <w:multiLevelType w:val="hybridMultilevel"/>
     <w:tmpl w:val="2166B23E"/>
@@ -9115,7 +9566,7 @@
       </w:rPr>
     </w:lvl>
   </w:abstractNum>
-  <w:abstractNum w:abstractNumId="32" w15:restartNumberingAfterBreak="0">
+  <w:abstractNum w:abstractNumId="33" w15:restartNumberingAfterBreak="0">
     <w:nsid w:val="6B847E4F"/>
     <w:multiLevelType w:val="hybridMultilevel"/>
     <w:tmpl w:val="E87A2E0A"/>
@@ -9228,7 +9679,7 @@
       </w:rPr>
     </w:lvl>
   </w:abstractNum>
-  <w:abstractNum w:abstractNumId="33" w15:restartNumberingAfterBreak="0">
+  <w:abstractNum w:abstractNumId="34" w15:restartNumberingAfterBreak="0">
     <w:nsid w:val="6FB65C86"/>
     <w:multiLevelType w:val="hybridMultilevel"/>
     <w:tmpl w:val="499EC944"/>
@@ -9341,7 +9792,7 @@
       </w:rPr>
     </w:lvl>
   </w:abstractNum>
-  <w:abstractNum w:abstractNumId="34" w15:restartNumberingAfterBreak="0">
+  <w:abstractNum w:abstractNumId="35" w15:restartNumberingAfterBreak="0">
     <w:nsid w:val="71F928EE"/>
     <w:multiLevelType w:val="hybridMultilevel"/>
     <w:tmpl w:val="EBCCB36C"/>
@@ -9427,7 +9878,7 @@
       </w:pPr>
     </w:lvl>
   </w:abstractNum>
-  <w:abstractNum w:abstractNumId="35" w15:restartNumberingAfterBreak="0">
+  <w:abstractNum w:abstractNumId="36" w15:restartNumberingAfterBreak="0">
     <w:nsid w:val="73137034"/>
     <w:multiLevelType w:val="hybridMultilevel"/>
     <w:tmpl w:val="0EF42CE6"/>
@@ -9540,7 +9991,7 @@
       </w:rPr>
     </w:lvl>
   </w:abstractNum>
-  <w:abstractNum w:abstractNumId="36" w15:restartNumberingAfterBreak="0">
+  <w:abstractNum w:abstractNumId="37" w15:restartNumberingAfterBreak="0">
     <w:nsid w:val="76520862"/>
     <w:multiLevelType w:val="hybridMultilevel"/>
     <w:tmpl w:val="0EF42CE6"/>
@@ -9653,7 +10104,7 @@
       </w:rPr>
     </w:lvl>
   </w:abstractNum>
-  <w:abstractNum w:abstractNumId="37" w15:restartNumberingAfterBreak="0">
+  <w:abstractNum w:abstractNumId="38" w15:restartNumberingAfterBreak="0">
     <w:nsid w:val="7A34644F"/>
     <w:multiLevelType w:val="hybridMultilevel"/>
     <w:tmpl w:val="7C0EBFC2"/>
@@ -9794,13 +10245,13 @@
     <w:abstractNumId w:val="3"/>
   </w:num>
   <w:num w:numId="10">
-    <w:abstractNumId w:val="37"/>
+    <w:abstractNumId w:val="38"/>
   </w:num>
   <w:num w:numId="11">
-    <w:abstractNumId w:val="34"/>
+    <w:abstractNumId w:val="35"/>
   </w:num>
   <w:num w:numId="12">
-    <w:abstractNumId w:val="33"/>
+    <w:abstractNumId w:val="34"/>
   </w:num>
   <w:num w:numId="13">
     <w:abstractNumId w:val="12"/>
@@ -9812,25 +10263,25 @@
     <w:abstractNumId w:val="4"/>
   </w:num>
   <w:num w:numId="16">
-    <w:abstractNumId w:val="22"/>
+    <w:abstractNumId w:val="23"/>
   </w:num>
   <w:num w:numId="17">
-    <w:abstractNumId w:val="31"/>
+    <w:abstractNumId w:val="32"/>
   </w:num>
   <w:num w:numId="18">
-    <w:abstractNumId w:val="29"/>
+    <w:abstractNumId w:val="30"/>
   </w:num>
   <w:num w:numId="19">
-    <w:abstractNumId w:val="30"/>
+    <w:abstractNumId w:val="31"/>
   </w:num>
   <w:num w:numId="20">
     <w:abstractNumId w:val="16"/>
   </w:num>
   <w:num w:numId="21">
-    <w:abstractNumId w:val="36"/>
+    <w:abstractNumId w:val="37"/>
   </w:num>
   <w:num w:numId="22">
-    <w:abstractNumId w:val="35"/>
+    <w:abstractNumId w:val="36"/>
   </w:num>
   <w:num w:numId="23">
     <w:abstractNumId w:val="11"/>
@@ -9842,7 +10293,7 @@
     <w:abstractNumId w:val="15"/>
   </w:num>
   <w:num w:numId="26">
-    <w:abstractNumId w:val="24"/>
+    <w:abstractNumId w:val="25"/>
   </w:num>
   <w:num w:numId="27">
     <w:abstractNumId w:val="7"/>
@@ -9860,16 +10311,16 @@
     <w:abstractNumId w:val="8"/>
   </w:num>
   <w:num w:numId="32">
-    <w:abstractNumId w:val="28"/>
+    <w:abstractNumId w:val="29"/>
   </w:num>
   <w:num w:numId="33">
+    <w:abstractNumId w:val="27"/>
+  </w:num>
+  <w:num w:numId="34">
     <w:abstractNumId w:val="26"/>
   </w:num>
-  <w:num w:numId="34">
-    <w:abstractNumId w:val="25"/>
-  </w:num>
   <w:num w:numId="35">
-    <w:abstractNumId w:val="23"/>
+    <w:abstractNumId w:val="24"/>
   </w:num>
   <w:num w:numId="36">
     <w:abstractNumId w:val="17"/>
@@ -9878,10 +10329,10 @@
     <w:abstractNumId w:val="20"/>
   </w:num>
   <w:num w:numId="38">
-    <w:abstractNumId w:val="32"/>
+    <w:abstractNumId w:val="33"/>
   </w:num>
   <w:num w:numId="39">
-    <w:abstractNumId w:val="27"/>
+    <w:abstractNumId w:val="28"/>
   </w:num>
   <w:num w:numId="40">
     <w:abstractNumId w:val="1"/>
@@ -9891,6 +10342,9 @@
   </w:num>
   <w:num w:numId="42">
     <w:abstractNumId w:val="2"/>
+  </w:num>
+  <w:num w:numId="43">
+    <w:abstractNumId w:val="22"/>
   </w:num>
 </w:numbering>
 </file>
@@ -11204,7 +11658,7 @@
 </file>
 
 <file path=customXml/itemProps1.xml><?xml version="1.0" encoding="utf-8"?>
-<ds:datastoreItem xmlns:ds="http://schemas.openxmlformats.org/officeDocument/2006/customXml" ds:itemID="{CCC4CCC6-2ED0-40C2-811B-463097CDE9F6}">
+<ds:datastoreItem xmlns:ds="http://schemas.openxmlformats.org/officeDocument/2006/customXml" ds:itemID="{BD74C1DF-19D9-4435-95DC-FAAEF7C8C832}">
   <ds:schemaRefs>
     <ds:schemaRef ds:uri="http://schemas.openxmlformats.org/officeDocument/2006/bibliography"/>
   </ds:schemaRefs>

</xml_diff>

<commit_message>
Dejar todo ordenado final
</commit_message>
<xml_diff>
--- a/Documentación/WakeUp_Manual_De_Usuario.docx
+++ b/Documentación/WakeUp_Manual_De_Usuario.docx
@@ -416,8 +416,6 @@
             <w:t>Index</w:t>
           </w:r>
         </w:p>
-        <w:bookmarkStart w:id="0" w:name="_GoBack"/>
-        <w:bookmarkEnd w:id="0"/>
         <w:p>
           <w:pPr>
             <w:pStyle w:val="TDC1"/>
@@ -2394,7 +2392,7 @@
           <w:lang w:val="en-IE"/>
         </w:rPr>
       </w:pPr>
-      <w:bookmarkStart w:id="1" w:name="_Toc512953227"/>
+      <w:bookmarkStart w:id="0" w:name="_Toc512953227"/>
       <w:r>
         <w:rPr>
           <w:noProof/>
@@ -2474,45 +2472,45 @@
         </w:rPr>
         <w:t xml:space="preserve"> WAke_UP</w:t>
       </w:r>
+      <w:bookmarkEnd w:id="0"/>
+    </w:p>
+    <w:p>
+      <w:pPr>
+        <w:pStyle w:val="Figuras1"/>
+        <w:rPr>
+          <w:lang w:val="en-IE"/>
+        </w:rPr>
+      </w:pPr>
+      <w:proofErr w:type="spellStart"/>
+      <w:r>
+        <w:rPr>
+          <w:lang w:val="en-IE"/>
+        </w:rPr>
+        <w:t>Figura</w:t>
+      </w:r>
+      <w:proofErr w:type="spellEnd"/>
+      <w:r>
+        <w:rPr>
+          <w:lang w:val="en-IE"/>
+        </w:rPr>
+        <w:t xml:space="preserve"> 1: Login screen</w:t>
+      </w:r>
+    </w:p>
+    <w:p>
+      <w:pPr>
+        <w:pStyle w:val="Ttulo2"/>
+        <w:rPr>
+          <w:lang w:val="en-IE"/>
+        </w:rPr>
+      </w:pPr>
+      <w:bookmarkStart w:id="1" w:name="_Toc512953228"/>
+      <w:r>
+        <w:rPr>
+          <w:lang w:val="en-IE"/>
+        </w:rPr>
+        <w:t>Como hacer login</w:t>
+      </w:r>
       <w:bookmarkEnd w:id="1"/>
-    </w:p>
-    <w:p>
-      <w:pPr>
-        <w:pStyle w:val="Figuras1"/>
-        <w:rPr>
-          <w:lang w:val="en-IE"/>
-        </w:rPr>
-      </w:pPr>
-      <w:proofErr w:type="spellStart"/>
-      <w:r>
-        <w:rPr>
-          <w:lang w:val="en-IE"/>
-        </w:rPr>
-        <w:t>Figura</w:t>
-      </w:r>
-      <w:proofErr w:type="spellEnd"/>
-      <w:r>
-        <w:rPr>
-          <w:lang w:val="en-IE"/>
-        </w:rPr>
-        <w:t xml:space="preserve"> 1: Login screen</w:t>
-      </w:r>
-    </w:p>
-    <w:p>
-      <w:pPr>
-        <w:pStyle w:val="Ttulo2"/>
-        <w:rPr>
-          <w:lang w:val="en-IE"/>
-        </w:rPr>
-      </w:pPr>
-      <w:bookmarkStart w:id="2" w:name="_Toc512953228"/>
-      <w:r>
-        <w:rPr>
-          <w:lang w:val="en-IE"/>
-        </w:rPr>
-        <w:t>Como hacer login</w:t>
-      </w:r>
-      <w:bookmarkEnd w:id="2"/>
     </w:p>
     <w:p>
       <w:pPr>
@@ -2599,7 +2597,7 @@
           <w:rStyle w:val="shorttext"/>
         </w:rPr>
       </w:pPr>
-      <w:bookmarkStart w:id="3" w:name="_Toc512953229"/>
+      <w:bookmarkStart w:id="2" w:name="_Toc512953229"/>
       <w:r>
         <w:rPr>
           <w:noProof/>
@@ -2666,7 +2664,7 @@
         </w:rPr>
         <w:t>Registro WAKE_UP</w:t>
       </w:r>
-      <w:bookmarkEnd w:id="3"/>
+      <w:bookmarkEnd w:id="2"/>
     </w:p>
     <w:p>
       <w:pPr>
@@ -2691,7 +2689,7 @@
           <w:lang w:val="es-ES_tradnl"/>
         </w:rPr>
       </w:pPr>
-      <w:bookmarkStart w:id="4" w:name="_Toc512953230"/>
+      <w:bookmarkStart w:id="3" w:name="_Toc512953230"/>
       <w:r>
         <w:rPr>
           <w:rStyle w:val="shorttext"/>
@@ -2699,7 +2697,7 @@
         </w:rPr>
         <w:t>Como registrarse</w:t>
       </w:r>
-      <w:bookmarkEnd w:id="4"/>
+      <w:bookmarkEnd w:id="3"/>
     </w:p>
     <w:p>
       <w:pPr>
@@ -2838,7 +2836,7 @@
         <w:br w:type="page"/>
       </w:r>
     </w:p>
-    <w:bookmarkStart w:id="5" w:name="_Toc512953231"/>
+    <w:bookmarkStart w:id="4" w:name="_Toc512953231"/>
     <w:p>
       <w:pPr>
         <w:pStyle w:val="Ttulo1"/>
@@ -3072,31 +3070,31 @@
       <w:r>
         <w:t>Ventana Menu Principal WAKE_UP</w:t>
       </w:r>
+      <w:bookmarkEnd w:id="4"/>
+    </w:p>
+    <w:p>
+      <w:pPr>
+        <w:pStyle w:val="Figuras1"/>
+      </w:pPr>
+      <w:r>
+        <w:t xml:space="preserve">Figura 3 Ventana </w:t>
+      </w:r>
+      <w:r>
+        <w:t>Menú</w:t>
+      </w:r>
+      <w:r>
+        <w:t xml:space="preserve"> principal</w:t>
+      </w:r>
+    </w:p>
+    <w:p>
+      <w:pPr>
+        <w:pStyle w:val="Ttulo2"/>
+      </w:pPr>
+      <w:bookmarkStart w:id="5" w:name="_Toc512953232"/>
+      <w:r>
+        <w:t>Opciones Menu principal</w:t>
+      </w:r>
       <w:bookmarkEnd w:id="5"/>
-    </w:p>
-    <w:p>
-      <w:pPr>
-        <w:pStyle w:val="Figuras1"/>
-      </w:pPr>
-      <w:r>
-        <w:t xml:space="preserve">Figura 3 Ventana </w:t>
-      </w:r>
-      <w:r>
-        <w:t>Menú</w:t>
-      </w:r>
-      <w:r>
-        <w:t xml:space="preserve"> principal</w:t>
-      </w:r>
-    </w:p>
-    <w:p>
-      <w:pPr>
-        <w:pStyle w:val="Ttulo2"/>
-      </w:pPr>
-      <w:bookmarkStart w:id="6" w:name="_Toc512953232"/>
-      <w:r>
-        <w:t>Opciones Menu principal</w:t>
-      </w:r>
-      <w:bookmarkEnd w:id="6"/>
     </w:p>
     <w:p>
       <w:pPr>
@@ -3213,7 +3211,7 @@
       <w:pPr>
         <w:pStyle w:val="Ttulo2"/>
       </w:pPr>
-      <w:bookmarkStart w:id="7" w:name="_Toc512953233"/>
+      <w:bookmarkStart w:id="6" w:name="_Toc512953233"/>
       <w:r>
         <w:t>M</w:t>
       </w:r>
@@ -3226,7 +3224,7 @@
       <w:r>
         <w:t xml:space="preserve"> izquierda</w:t>
       </w:r>
-      <w:bookmarkEnd w:id="7"/>
+      <w:bookmarkEnd w:id="6"/>
     </w:p>
     <w:p>
       <w:pPr>
@@ -3287,14 +3285,14 @@
       <w:pPr>
         <w:pStyle w:val="Ttulo2"/>
       </w:pPr>
-      <w:bookmarkStart w:id="8" w:name="_Toc512953234"/>
+      <w:bookmarkStart w:id="7" w:name="_Toc512953234"/>
       <w:r>
         <w:t>Menu de ajustes</w:t>
       </w:r>
       <w:r>
         <w:t xml:space="preserve"> derecha</w:t>
       </w:r>
-      <w:bookmarkEnd w:id="8"/>
+      <w:bookmarkEnd w:id="7"/>
     </w:p>
     <w:p>
       <w:pPr>
@@ -3441,7 +3439,7 @@
       <w:pPr>
         <w:pStyle w:val="Ttulo1"/>
       </w:pPr>
-      <w:bookmarkStart w:id="9" w:name="_Toc512953235"/>
+      <w:bookmarkStart w:id="8" w:name="_Toc512953235"/>
       <w:r>
         <w:rPr>
           <w:noProof/>
@@ -3512,7 +3510,7 @@
       <w:r>
         <w:t>Ajustes WAKE_UP</w:t>
       </w:r>
-      <w:bookmarkEnd w:id="9"/>
+      <w:bookmarkEnd w:id="8"/>
     </w:p>
     <w:p>
       <w:pPr>
@@ -3614,7 +3612,7 @@
       <w:pPr>
         <w:pStyle w:val="Ttulo1"/>
       </w:pPr>
-      <w:bookmarkStart w:id="10" w:name="_Toc512953236"/>
+      <w:bookmarkStart w:id="9" w:name="_Toc512953236"/>
       <w:r>
         <w:rPr>
           <w:noProof/>
@@ -3678,43 +3676,43 @@
       <w:r>
         <w:t>Add User WAKE_UP</w:t>
       </w:r>
+      <w:bookmarkEnd w:id="9"/>
+    </w:p>
+    <w:p>
+      <w:pPr>
+        <w:pStyle w:val="Figuras1"/>
+        <w:rPr>
+          <w:lang w:eastAsia="en-US"/>
+        </w:rPr>
+      </w:pPr>
+      <w:r>
+        <w:rPr>
+          <w:lang w:eastAsia="en-US"/>
+        </w:rPr>
+        <w:t>Figura 5</w:t>
+      </w:r>
+      <w:r>
+        <w:rPr>
+          <w:lang w:eastAsia="en-US"/>
+        </w:rPr>
+        <w:t>.1</w:t>
+      </w:r>
+      <w:r>
+        <w:rPr>
+          <w:lang w:eastAsia="en-US"/>
+        </w:rPr>
+        <w:t xml:space="preserve"> Ventana registro usuario</w:t>
+      </w:r>
+    </w:p>
+    <w:p>
+      <w:pPr>
+        <w:pStyle w:val="Ttulo2"/>
+      </w:pPr>
+      <w:bookmarkStart w:id="10" w:name="_Toc512953237"/>
+      <w:r>
+        <w:t>Registrar nuevo usuario</w:t>
+      </w:r>
       <w:bookmarkEnd w:id="10"/>
-    </w:p>
-    <w:p>
-      <w:pPr>
-        <w:pStyle w:val="Figuras1"/>
-        <w:rPr>
-          <w:lang w:eastAsia="en-US"/>
-        </w:rPr>
-      </w:pPr>
-      <w:r>
-        <w:rPr>
-          <w:lang w:eastAsia="en-US"/>
-        </w:rPr>
-        <w:t>Figura 5</w:t>
-      </w:r>
-      <w:r>
-        <w:rPr>
-          <w:lang w:eastAsia="en-US"/>
-        </w:rPr>
-        <w:t>.1</w:t>
-      </w:r>
-      <w:r>
-        <w:rPr>
-          <w:lang w:eastAsia="en-US"/>
-        </w:rPr>
-        <w:t xml:space="preserve"> Ventana registro usuario</w:t>
-      </w:r>
-    </w:p>
-    <w:p>
-      <w:pPr>
-        <w:pStyle w:val="Ttulo2"/>
-      </w:pPr>
-      <w:bookmarkStart w:id="11" w:name="_Toc512953237"/>
-      <w:r>
-        <w:t>Registrar nuevo usuario</w:t>
-      </w:r>
-      <w:bookmarkEnd w:id="11"/>
     </w:p>
     <w:p>
       <w:pPr>
@@ -4175,7 +4173,7 @@
       <w:pPr>
         <w:pStyle w:val="Ttulo1"/>
       </w:pPr>
-      <w:bookmarkStart w:id="12" w:name="_Toc512953238"/>
+      <w:bookmarkStart w:id="11" w:name="_Toc512953238"/>
       <w:r>
         <w:rPr>
           <w:noProof/>
@@ -4247,37 +4245,37 @@
       <w:r>
         <w:t>Lista usuarios Wake Up</w:t>
       </w:r>
+      <w:bookmarkEnd w:id="11"/>
+    </w:p>
+    <w:p>
+      <w:pPr>
+        <w:pStyle w:val="Figuras1"/>
+        <w:rPr>
+          <w:lang w:eastAsia="en-US"/>
+        </w:rPr>
+      </w:pPr>
+      <w:r>
+        <w:rPr>
+          <w:lang w:eastAsia="en-US"/>
+        </w:rPr>
+        <w:t xml:space="preserve">Figura 6.1 </w:t>
+      </w:r>
+      <w:r>
+        <w:rPr>
+          <w:lang w:eastAsia="en-US"/>
+        </w:rPr>
+        <w:t>Ventana Lista usuarios</w:t>
+      </w:r>
+    </w:p>
+    <w:p>
+      <w:pPr>
+        <w:pStyle w:val="Ttulo2"/>
+      </w:pPr>
+      <w:bookmarkStart w:id="12" w:name="_Toc512953239"/>
+      <w:r>
+        <w:t>Lista usuarios</w:t>
+      </w:r>
       <w:bookmarkEnd w:id="12"/>
-    </w:p>
-    <w:p>
-      <w:pPr>
-        <w:pStyle w:val="Figuras1"/>
-        <w:rPr>
-          <w:lang w:eastAsia="en-US"/>
-        </w:rPr>
-      </w:pPr>
-      <w:r>
-        <w:rPr>
-          <w:lang w:eastAsia="en-US"/>
-        </w:rPr>
-        <w:t xml:space="preserve">Figura 6.1 </w:t>
-      </w:r>
-      <w:r>
-        <w:rPr>
-          <w:lang w:eastAsia="en-US"/>
-        </w:rPr>
-        <w:t>Ventana Lista usuarios</w:t>
-      </w:r>
-    </w:p>
-    <w:p>
-      <w:pPr>
-        <w:pStyle w:val="Ttulo2"/>
-      </w:pPr>
-      <w:bookmarkStart w:id="13" w:name="_Toc512953239"/>
-      <w:r>
-        <w:t>Lista usuarios</w:t>
-      </w:r>
-      <w:bookmarkEnd w:id="13"/>
     </w:p>
     <w:p>
       <w:pPr>
@@ -4344,7 +4342,7 @@
       <w:pPr>
         <w:pStyle w:val="Ttulo1"/>
       </w:pPr>
-      <w:bookmarkStart w:id="14" w:name="_Toc512953240"/>
+      <w:bookmarkStart w:id="13" w:name="_Toc512953240"/>
       <w:r>
         <w:rPr>
           <w:noProof/>
@@ -4408,31 +4406,31 @@
       <w:r>
         <w:t>Datos paciente</w:t>
       </w:r>
+      <w:bookmarkEnd w:id="13"/>
+    </w:p>
+    <w:p>
+      <w:pPr>
+        <w:pStyle w:val="Figuras1"/>
+        <w:rPr>
+          <w:lang w:eastAsia="en-US"/>
+        </w:rPr>
+      </w:pPr>
+      <w:r>
+        <w:rPr>
+          <w:lang w:eastAsia="en-US"/>
+        </w:rPr>
+        <w:t>Figura 7.1 Datos del paciente</w:t>
+      </w:r>
+    </w:p>
+    <w:p>
+      <w:pPr>
+        <w:pStyle w:val="Ttulo2"/>
+      </w:pPr>
+      <w:bookmarkStart w:id="14" w:name="_Toc512953241"/>
+      <w:r>
+        <w:t>Datos paciente mostrados</w:t>
+      </w:r>
       <w:bookmarkEnd w:id="14"/>
-    </w:p>
-    <w:p>
-      <w:pPr>
-        <w:pStyle w:val="Figuras1"/>
-        <w:rPr>
-          <w:lang w:eastAsia="en-US"/>
-        </w:rPr>
-      </w:pPr>
-      <w:r>
-        <w:rPr>
-          <w:lang w:eastAsia="en-US"/>
-        </w:rPr>
-        <w:t>Figura 7.1 Datos del paciente</w:t>
-      </w:r>
-    </w:p>
-    <w:p>
-      <w:pPr>
-        <w:pStyle w:val="Ttulo2"/>
-      </w:pPr>
-      <w:bookmarkStart w:id="15" w:name="_Toc512953241"/>
-      <w:r>
-        <w:t>Datos paciente mostrados</w:t>
-      </w:r>
-      <w:bookmarkEnd w:id="15"/>
     </w:p>
     <w:p>
       <w:pPr>
@@ -4641,7 +4639,7 @@
           <w:lang w:val="es-ES"/>
         </w:rPr>
       </w:pPr>
-      <w:bookmarkStart w:id="16" w:name="_Toc512953242"/>
+      <w:bookmarkStart w:id="15" w:name="_Toc512953242"/>
       <w:r>
         <w:rPr>
           <w:noProof/>
@@ -4709,31 +4707,31 @@
         </w:rPr>
         <w:t>Ventana Medición</w:t>
       </w:r>
+      <w:bookmarkEnd w:id="15"/>
+    </w:p>
+    <w:p>
+      <w:pPr>
+        <w:pStyle w:val="Figuras1"/>
+        <w:rPr>
+          <w:lang w:val="es-ES" w:eastAsia="en-US"/>
+        </w:rPr>
+      </w:pPr>
+      <w:r>
+        <w:rPr>
+          <w:lang w:val="es-ES" w:eastAsia="en-US"/>
+        </w:rPr>
+        <w:t xml:space="preserve">Figura 8.1 Ventana mediciones </w:t>
+      </w:r>
+    </w:p>
+    <w:p>
+      <w:pPr>
+        <w:pStyle w:val="Ttulo2"/>
+      </w:pPr>
+      <w:bookmarkStart w:id="16" w:name="_Toc512953243"/>
+      <w:r>
+        <w:t>Medición</w:t>
+      </w:r>
       <w:bookmarkEnd w:id="16"/>
-    </w:p>
-    <w:p>
-      <w:pPr>
-        <w:pStyle w:val="Figuras1"/>
-        <w:rPr>
-          <w:lang w:val="es-ES" w:eastAsia="en-US"/>
-        </w:rPr>
-      </w:pPr>
-      <w:r>
-        <w:rPr>
-          <w:lang w:val="es-ES" w:eastAsia="en-US"/>
-        </w:rPr>
-        <w:t xml:space="preserve">Figura 8.1 Ventana mediciones </w:t>
-      </w:r>
-    </w:p>
-    <w:p>
-      <w:pPr>
-        <w:pStyle w:val="Ttulo2"/>
-      </w:pPr>
-      <w:bookmarkStart w:id="17" w:name="_Toc512953243"/>
-      <w:r>
-        <w:t>Medición</w:t>
-      </w:r>
-      <w:bookmarkEnd w:id="17"/>
       <w:r>
         <w:t xml:space="preserve"> </w:t>
       </w:r>
@@ -4814,7 +4812,7 @@
           <w:lang w:val="es-ES"/>
         </w:rPr>
       </w:pPr>
-      <w:bookmarkStart w:id="18" w:name="_Toc512953244"/>
+      <w:bookmarkStart w:id="17" w:name="_Toc512953244"/>
       <w:r>
         <w:rPr>
           <w:noProof/>
@@ -4888,34 +4886,34 @@
         </w:rPr>
         <w:t>eleccionar Foto perfil WAKE_UP</w:t>
       </w:r>
+      <w:bookmarkEnd w:id="17"/>
+    </w:p>
+    <w:p>
+      <w:pPr>
+        <w:pStyle w:val="Figuras1"/>
+        <w:rPr>
+          <w:lang w:val="es-ES" w:eastAsia="en-US"/>
+        </w:rPr>
+      </w:pPr>
+      <w:r>
+        <w:rPr>
+          <w:lang w:val="es-ES" w:eastAsia="en-US"/>
+        </w:rPr>
+        <w:t>Figura 9 Ventana seleccionar foto perfil</w:t>
+      </w:r>
+    </w:p>
+    <w:p>
+      <w:pPr>
+        <w:pStyle w:val="Ttulo2"/>
+      </w:pPr>
+      <w:bookmarkStart w:id="18" w:name="_Toc512953245"/>
+      <w:r>
+        <w:t>S</w:t>
+      </w:r>
+      <w:r>
+        <w:t>eleccionar imagen perfil</w:t>
+      </w:r>
       <w:bookmarkEnd w:id="18"/>
-    </w:p>
-    <w:p>
-      <w:pPr>
-        <w:pStyle w:val="Figuras1"/>
-        <w:rPr>
-          <w:lang w:val="es-ES" w:eastAsia="en-US"/>
-        </w:rPr>
-      </w:pPr>
-      <w:r>
-        <w:rPr>
-          <w:lang w:val="es-ES" w:eastAsia="en-US"/>
-        </w:rPr>
-        <w:t>Figura 9 Ventana seleccionar foto perfil</w:t>
-      </w:r>
-    </w:p>
-    <w:p>
-      <w:pPr>
-        <w:pStyle w:val="Ttulo2"/>
-      </w:pPr>
-      <w:bookmarkStart w:id="19" w:name="_Toc512953245"/>
-      <w:r>
-        <w:t>S</w:t>
-      </w:r>
-      <w:r>
-        <w:t>eleccionar imagen perfil</w:t>
-      </w:r>
-      <w:bookmarkEnd w:id="19"/>
     </w:p>
     <w:p>
       <w:pPr>
@@ -5432,11 +5430,11 @@
       <w:pPr>
         <w:pStyle w:val="Ttulo1"/>
       </w:pPr>
-      <w:bookmarkStart w:id="20" w:name="_Toc512953246"/>
+      <w:bookmarkStart w:id="19" w:name="_Toc512953246"/>
       <w:r>
         <w:t>Maps localizacion</w:t>
       </w:r>
-      <w:bookmarkEnd w:id="20"/>
+      <w:bookmarkEnd w:id="19"/>
     </w:p>
     <w:p>
       <w:pPr>
@@ -5561,12 +5559,12 @@
       <w:pPr>
         <w:pStyle w:val="Ttulo1"/>
       </w:pPr>
-      <w:bookmarkStart w:id="21" w:name="_Toc512953247"/>
+      <w:bookmarkStart w:id="20" w:name="_Toc512953247"/>
       <w:r>
         <w:lastRenderedPageBreak/>
         <w:t>Widget Wake_UP</w:t>
       </w:r>
-      <w:bookmarkEnd w:id="21"/>
+      <w:bookmarkEnd w:id="20"/>
     </w:p>
     <w:p>
       <w:pPr>
@@ -5653,8 +5651,22 @@
         <w:rPr>
           <w:lang w:eastAsia="en-US"/>
         </w:rPr>
-        <w:t xml:space="preserve"> tiene un widget muy simple creado en el cual se le puede poner el texto que queramos.</w:t>
-      </w:r>
+        <w:t xml:space="preserve"> tiene un widget muy simple creado </w:t>
+      </w:r>
+      <w:r>
+        <w:rPr>
+          <w:lang w:eastAsia="en-US"/>
+        </w:rPr>
+        <w:t xml:space="preserve">para que nos de la fecha y la hora presionado un </w:t>
+      </w:r>
+      <w:proofErr w:type="spellStart"/>
+      <w:r>
+        <w:rPr>
+          <w:lang w:eastAsia="en-US"/>
+        </w:rPr>
+        <w:t>boton</w:t>
+      </w:r>
+      <w:proofErr w:type="spellEnd"/>
     </w:p>
     <w:p>
       <w:pPr>
@@ -5728,13 +5740,47 @@
         <w:rPr>
           <w:lang w:eastAsia="en-US"/>
         </w:rPr>
-        <w:t>menú de widget nuestro widget una vez seleccionado nos abrirá la ventana para determinar el texto de nuestro widget. El widget queda como se muestra en la figura 16.</w:t>
-      </w:r>
-    </w:p>
-    <w:p>
-      <w:pPr>
-        <w:pStyle w:val="Figuras1"/>
-        <w:rPr>
+        <w:t>menú de widget nuestro widget</w:t>
+      </w:r>
+      <w:r>
+        <w:rPr>
+          <w:lang w:eastAsia="en-US"/>
+        </w:rPr>
+        <w:t>.</w:t>
+      </w:r>
+      <w:r>
+        <w:rPr>
+          <w:lang w:eastAsia="en-US"/>
+        </w:rPr>
+        <w:t xml:space="preserve"> </w:t>
+      </w:r>
+      <w:r>
+        <w:rPr>
+          <w:lang w:eastAsia="en-US"/>
+        </w:rPr>
+        <w:t>U</w:t>
+      </w:r>
+      <w:r>
+        <w:rPr>
+          <w:lang w:eastAsia="en-US"/>
+        </w:rPr>
+        <w:t xml:space="preserve">na vez </w:t>
+      </w:r>
+      <w:r>
+        <w:rPr>
+          <w:lang w:eastAsia="en-US"/>
+        </w:rPr>
+        <w:t>el widget quedara igual que la figura 16</w:t>
+      </w:r>
+    </w:p>
+    <w:p>
+      <w:pPr>
+        <w:spacing w:before="0" w:after="160" w:line="259" w:lineRule="auto"/>
+        <w:jc w:val="left"/>
+        <w:rPr>
+          <w:i/>
+          <w:noProof/>
+          <w:sz w:val="24"/>
           <w:lang w:eastAsia="en-US"/>
         </w:rPr>
       </w:pPr>
@@ -5743,20 +5789,35 @@
           <w:noProof/>
           <w:lang w:eastAsia="en-US"/>
         </w:rPr>
+        <w:br w:type="page"/>
+      </w:r>
+    </w:p>
+    <w:p>
+      <w:pPr>
+        <w:pStyle w:val="Figuras1"/>
+        <w:rPr>
+          <w:lang w:eastAsia="en-US"/>
+        </w:rPr>
+      </w:pPr>
+      <w:r>
+        <w:rPr>
+          <w:noProof/>
+          <w:lang w:eastAsia="en-US"/>
+        </w:rPr>
         <w:lastRenderedPageBreak/>
         <w:drawing>
-          <wp:anchor distT="0" distB="0" distL="114300" distR="114300" simplePos="0" relativeHeight="251728896" behindDoc="0" locked="0" layoutInCell="1" allowOverlap="1" wp14:anchorId="0C121C63" wp14:editId="2DD7C840">
+          <wp:anchor distT="0" distB="0" distL="114300" distR="114300" simplePos="0" relativeHeight="251742208" behindDoc="0" locked="0" layoutInCell="1" allowOverlap="1" wp14:anchorId="22F9A033" wp14:editId="5D8386B0">
             <wp:simplePos x="0" y="0"/>
             <wp:positionH relativeFrom="margin">
-              <wp:posOffset>1424940</wp:posOffset>
+              <wp:posOffset>1815465</wp:posOffset>
             </wp:positionH>
             <wp:positionV relativeFrom="paragraph">
-              <wp:posOffset>100330</wp:posOffset>
+              <wp:posOffset>114300</wp:posOffset>
             </wp:positionV>
-            <wp:extent cx="2506345" cy="4457700"/>
-            <wp:effectExtent l="0" t="0" r="8255" b="0"/>
+            <wp:extent cx="1895475" cy="3369945"/>
+            <wp:effectExtent l="0" t="0" r="9525" b="1905"/>
             <wp:wrapTopAndBottom/>
-            <wp:docPr id="13" name="Imagen 13"/>
+            <wp:docPr id="2" name="Imagen 2"/>
             <wp:cNvGraphicFramePr>
               <a:graphicFrameLocks xmlns:a="http://schemas.openxmlformats.org/drawingml/2006/main" noChangeAspect="1"/>
             </wp:cNvGraphicFramePr>
@@ -5764,7 +5825,7 @@
               <a:graphicData uri="http://schemas.openxmlformats.org/drawingml/2006/picture">
                 <pic:pic xmlns:pic="http://schemas.openxmlformats.org/drawingml/2006/picture">
                   <pic:nvPicPr>
-                    <pic:cNvPr id="13" name="Widget_activo.png"/>
+                    <pic:cNvPr id="2" name="Widget_activo1.png"/>
                     <pic:cNvPicPr/>
                   </pic:nvPicPr>
                   <pic:blipFill>
@@ -5782,7 +5843,7 @@
                   <pic:spPr>
                     <a:xfrm>
                       <a:off x="0" y="0"/>
-                      <a:ext cx="2506345" cy="4457700"/>
+                      <a:ext cx="1895475" cy="3369945"/>
                     </a:xfrm>
                     <a:prstGeom prst="rect">
                       <a:avLst/>
@@ -5814,6 +5875,103 @@
         <w:t>Wake_Up</w:t>
       </w:r>
       <w:proofErr w:type="spellEnd"/>
+    </w:p>
+    <w:p>
+      <w:pPr>
+        <w:rPr>
+          <w:lang w:eastAsia="en-US"/>
+        </w:rPr>
+      </w:pPr>
+      <w:r>
+        <w:rPr>
+          <w:noProof/>
+          <w:lang w:eastAsia="en-US"/>
+        </w:rPr>
+        <w:drawing>
+          <wp:anchor distT="0" distB="0" distL="114300" distR="114300" simplePos="0" relativeHeight="251743232" behindDoc="0" locked="0" layoutInCell="1" allowOverlap="1">
+            <wp:simplePos x="0" y="0"/>
+            <wp:positionH relativeFrom="column">
+              <wp:posOffset>2004060</wp:posOffset>
+            </wp:positionH>
+            <wp:positionV relativeFrom="paragraph">
+              <wp:posOffset>448945</wp:posOffset>
+            </wp:positionV>
+            <wp:extent cx="1499235" cy="2666365"/>
+            <wp:effectExtent l="0" t="0" r="5715" b="635"/>
+            <wp:wrapTopAndBottom/>
+            <wp:docPr id="4" name="Imagen 4"/>
+            <wp:cNvGraphicFramePr>
+              <a:graphicFrameLocks xmlns:a="http://schemas.openxmlformats.org/drawingml/2006/main" noChangeAspect="1"/>
+            </wp:cNvGraphicFramePr>
+            <a:graphic xmlns:a="http://schemas.openxmlformats.org/drawingml/2006/main">
+              <a:graphicData uri="http://schemas.openxmlformats.org/drawingml/2006/picture">
+                <pic:pic xmlns:pic="http://schemas.openxmlformats.org/drawingml/2006/picture">
+                  <pic:nvPicPr>
+                    <pic:cNvPr id="4" name="Widget_activo2.png"/>
+                    <pic:cNvPicPr/>
+                  </pic:nvPicPr>
+                  <pic:blipFill>
+                    <a:blip r:embed="rId31" cstate="print">
+                      <a:extLst>
+                        <a:ext uri="{28A0092B-C50C-407E-A947-70E740481C1C}">
+                          <a14:useLocalDpi xmlns:a14="http://schemas.microsoft.com/office/drawing/2010/main" val="0"/>
+                        </a:ext>
+                      </a:extLst>
+                    </a:blip>
+                    <a:stretch>
+                      <a:fillRect/>
+                    </a:stretch>
+                  </pic:blipFill>
+                  <pic:spPr>
+                    <a:xfrm>
+                      <a:off x="0" y="0"/>
+                      <a:ext cx="1499235" cy="2666365"/>
+                    </a:xfrm>
+                    <a:prstGeom prst="rect">
+                      <a:avLst/>
+                    </a:prstGeom>
+                  </pic:spPr>
+                </pic:pic>
+              </a:graphicData>
+            </a:graphic>
+            <wp14:sizeRelH relativeFrom="margin">
+              <wp14:pctWidth>0</wp14:pctWidth>
+            </wp14:sizeRelH>
+            <wp14:sizeRelV relativeFrom="margin">
+              <wp14:pctHeight>0</wp14:pctHeight>
+            </wp14:sizeRelV>
+          </wp:anchor>
+        </w:drawing>
+      </w:r>
+      <w:r>
+        <w:rPr>
+          <w:lang w:eastAsia="en-US"/>
+        </w:rPr>
+        <w:t>Si presionamos actualizar el widget se actualiza como se muestra en la figura 17</w:t>
+      </w:r>
+      <w:bookmarkStart w:id="21" w:name="_GoBack"/>
+      <w:bookmarkEnd w:id="21"/>
+    </w:p>
+    <w:p>
+      <w:pPr>
+        <w:pStyle w:val="Figuras1"/>
+        <w:rPr>
+          <w:lang w:eastAsia="en-US"/>
+        </w:rPr>
+      </w:pPr>
+      <w:r>
+        <w:rPr>
+          <w:lang w:eastAsia="en-US"/>
+        </w:rPr>
+        <w:t>Figura 17 Widget Actualizado</w:t>
+      </w:r>
+    </w:p>
+    <w:p>
+      <w:pPr>
+        <w:rPr>
+          <w:lang w:eastAsia="en-US"/>
+        </w:rPr>
+      </w:pPr>
     </w:p>
     <w:sectPr>
       <w:pgSz w:w="11906" w:h="16838"/>
@@ -11658,7 +11816,7 @@
 </file>
 
 <file path=customXml/itemProps1.xml><?xml version="1.0" encoding="utf-8"?>
-<ds:datastoreItem xmlns:ds="http://schemas.openxmlformats.org/officeDocument/2006/customXml" ds:itemID="{BD74C1DF-19D9-4435-95DC-FAAEF7C8C832}">
+<ds:datastoreItem xmlns:ds="http://schemas.openxmlformats.org/officeDocument/2006/customXml" ds:itemID="{C81D2796-7D46-48AF-859C-996EE7940411}">
   <ds:schemaRefs>
     <ds:schemaRef ds:uri="http://schemas.openxmlformats.org/officeDocument/2006/bibliography"/>
   </ds:schemaRefs>

</xml_diff>